<commit_message>
added getting and adding canaries
</commit_message>
<xml_diff>
--- a/API.docx
+++ b/API.docx
@@ -6,7 +6,7 @@
       <w:pPr>
         <w:pStyle w:val="Heading1"/>
       </w:pPr>
-      <w:bookmarkStart w:id="20" w:name="header-n12070"/>
+      <w:bookmarkStart w:id="20" w:name="header-n16356"/>
       <w:r>
         <w:t xml:space="preserve">Canaries API</w:t>
       </w:r>
@@ -16,7 +16,7 @@
       <w:pPr>
         <w:pStyle w:val="Heading2"/>
       </w:pPr>
-      <w:bookmarkStart w:id="21" w:name="header-n12072"/>
+      <w:bookmarkStart w:id="21" w:name="header-n16358"/>
       <w:r>
         <w:t xml:space="preserve">Endpoints</w:t>
       </w:r>
@@ -37,7 +37,7 @@
       <w:pPr>
         <w:pStyle w:val="Heading2"/>
       </w:pPr>
-      <w:bookmarkStart w:id="22" w:name="header-n12077"/>
+      <w:bookmarkStart w:id="22" w:name="header-n16363"/>
       <w:r>
         <w:t xml:space="preserve">Routes</w:t>
       </w:r>
@@ -479,7 +479,7 @@
       <w:pPr>
         <w:pStyle w:val="Heading3"/>
       </w:pPr>
-      <w:bookmarkStart w:id="23" w:name="header-n12140"/>
+      <w:bookmarkStart w:id="23" w:name="header-n16426"/>
       <w:r>
         <w:t xml:space="preserve">Auth</w:t>
       </w:r>
@@ -601,7 +601,7 @@
       <w:pPr>
         <w:pStyle w:val="Heading4"/>
       </w:pPr>
-      <w:bookmarkStart w:id="24" w:name="header-n12157"/>
+      <w:bookmarkStart w:id="24" w:name="header-n16443"/>
       <w:r>
         <w:t xml:space="preserve">/{endpoint}/auth/login : POST</w:t>
       </w:r>
@@ -1578,7 +1578,7 @@
       <w:pPr>
         <w:pStyle w:val="Heading4"/>
       </w:pPr>
-      <w:bookmarkStart w:id="25" w:name="header-n12230"/>
+      <w:bookmarkStart w:id="25" w:name="header-n16516"/>
       <w:r>
         <w:t xml:space="preserve">/{endpoint}/auth/logout : GET</w:t>
       </w:r>
@@ -1678,7 +1678,7 @@
       <w:pPr>
         <w:pStyle w:val="Heading4"/>
       </w:pPr>
-      <w:bookmarkStart w:id="26" w:name="header-n12255"/>
+      <w:bookmarkStart w:id="26" w:name="header-n16541"/>
       <w:r>
         <w:t xml:space="preserve">/{endpoint}/auth/users : GET</w:t>
       </w:r>
@@ -3252,7 +3252,7 @@
       <w:pPr>
         <w:pStyle w:val="Heading4"/>
       </w:pPr>
-      <w:bookmarkStart w:id="27" w:name="header-n12331"/>
+      <w:bookmarkStart w:id="27" w:name="header-n16617"/>
       <w:r>
         <w:t xml:space="preserve">/{endpoint}/auth/users/{uuid} : GET</w:t>
       </w:r>
@@ -4231,7 +4231,7 @@
       <w:pPr>
         <w:pStyle w:val="Heading4"/>
       </w:pPr>
-      <w:bookmarkStart w:id="28" w:name="header-n12403"/>
+      <w:bookmarkStart w:id="28" w:name="header-n16689"/>
       <w:r>
         <w:t xml:space="preserve">/{endpoint}/auth/users : POST</w:t>
       </w:r>
@@ -5594,7 +5594,7 @@
       <w:pPr>
         <w:pStyle w:val="Heading4"/>
       </w:pPr>
-      <w:bookmarkStart w:id="29" w:name="header-n12476"/>
+      <w:bookmarkStart w:id="29" w:name="header-n16762"/>
       <w:r>
         <w:t xml:space="preserve">/{endpoint}/auth/users/{uuid} : PUT</w:t>
       </w:r>
@@ -6445,7 +6445,7 @@
       <w:pPr>
         <w:pStyle w:val="Heading4"/>
       </w:pPr>
-      <w:bookmarkStart w:id="30" w:name="header-n12545"/>
+      <w:bookmarkStart w:id="30" w:name="header-n16831"/>
       <w:r>
         <w:t xml:space="preserve">/{endpoint}/auth/users/{uuid} : DELETE</w:t>
       </w:r>
@@ -6899,7 +6899,7 @@
       <w:pPr>
         <w:pStyle w:val="Heading4"/>
       </w:pPr>
-      <w:bookmarkStart w:id="31" w:name="header-n12598"/>
+      <w:bookmarkStart w:id="31" w:name="header-n16884"/>
       <w:r>
         <w:t xml:space="preserve">/{endpoint}/auth/refresh_token : GET</w:t>
       </w:r>
@@ -7503,7 +7503,7 @@
       <w:pPr>
         <w:pStyle w:val="Heading3"/>
       </w:pPr>
-      <w:bookmarkStart w:id="32" w:name="header-n12656"/>
+      <w:bookmarkStart w:id="32" w:name="header-n16942"/>
       <w:r>
         <w:t xml:space="preserve">Domains</w:t>
       </w:r>
@@ -7561,7 +7561,7 @@
       <w:pPr>
         <w:pStyle w:val="Heading4"/>
       </w:pPr>
-      <w:bookmarkStart w:id="33" w:name="header-n12665"/>
+      <w:bookmarkStart w:id="33" w:name="header-n16951"/>
       <w:r>
         <w:t xml:space="preserve">/{endpoint}/domains : GET</w:t>
       </w:r>
@@ -8799,7 +8799,7 @@
       <w:pPr>
         <w:pStyle w:val="Heading4"/>
       </w:pPr>
-      <w:bookmarkStart w:id="34" w:name="header-n12741"/>
+      <w:bookmarkStart w:id="34" w:name="header-n17027"/>
       <w:r>
         <w:t xml:space="preserve">/{endpoint}/domains : POST</w:t>
       </w:r>
@@ -9796,7 +9796,7 @@
       <w:pPr>
         <w:pStyle w:val="Heading4"/>
       </w:pPr>
-      <w:bookmarkStart w:id="35" w:name="header-n12814"/>
+      <w:bookmarkStart w:id="35" w:name="header-n17100"/>
       <w:r>
         <w:t xml:space="preserve">/{endpoint}/domains/{uuid} : DELETE</w:t>
       </w:r>
@@ -10257,7 +10257,7 @@
       <w:pPr>
         <w:pStyle w:val="Heading3"/>
       </w:pPr>
-      <w:bookmarkStart w:id="36" w:name="header-n12868"/>
+      <w:bookmarkStart w:id="36" w:name="header-n17154"/>
       <w:r>
         <w:t xml:space="preserve">Monitored sites</w:t>
       </w:r>
@@ -10315,7 +10315,7 @@
       <w:pPr>
         <w:pStyle w:val="Heading4"/>
       </w:pPr>
-      <w:bookmarkStart w:id="37" w:name="header-n12877"/>
+      <w:bookmarkStart w:id="37" w:name="header-n17163"/>
       <w:r>
         <w:t xml:space="preserve">/{endpoint}/sites : GET</w:t>
       </w:r>
@@ -11550,7 +11550,7 @@
       <w:pPr>
         <w:pStyle w:val="Heading4"/>
       </w:pPr>
-      <w:bookmarkStart w:id="38" w:name="header-n12953"/>
+      <w:bookmarkStart w:id="38" w:name="header-n17239"/>
       <w:r>
         <w:t xml:space="preserve">/{endpoint}/sites : POST</w:t>
       </w:r>
@@ -12547,7 +12547,7 @@
       <w:pPr>
         <w:pStyle w:val="Heading4"/>
       </w:pPr>
-      <w:bookmarkStart w:id="39" w:name="header-n13026"/>
+      <w:bookmarkStart w:id="39" w:name="header-n17312"/>
       <w:r>
         <w:t xml:space="preserve">/{endpoint}/sites/{uuid} : DELETE</w:t>
       </w:r>
@@ -13008,7 +13008,7 @@
       <w:pPr>
         <w:pStyle w:val="Heading3"/>
       </w:pPr>
-      <w:bookmarkStart w:id="40" w:name="header-n13080"/>
+      <w:bookmarkStart w:id="40" w:name="header-n17366"/>
       <w:r>
         <w:t xml:space="preserve">Canary nodes</w:t>
       </w:r>
@@ -13146,7 +13146,7 @@
       <w:pPr>
         <w:pStyle w:val="Heading4"/>
       </w:pPr>
-      <w:bookmarkStart w:id="41" w:name="header-n13099"/>
+      <w:bookmarkStart w:id="41" w:name="header-n17385"/>
       <w:r>
         <w:t xml:space="preserve">/{endpoint}/canaries : GET</w:t>
       </w:r>
@@ -14657,7 +14657,7 @@
       <w:pPr>
         <w:pStyle w:val="Heading4"/>
       </w:pPr>
-      <w:bookmarkStart w:id="42" w:name="header-n13175"/>
+      <w:bookmarkStart w:id="42" w:name="header-n17461"/>
       <w:r>
         <w:t xml:space="preserve">/{endpoint}/canaries/{uuid} : GET</w:t>
       </w:r>
@@ -15963,7 +15963,7 @@
       <w:pPr>
         <w:pStyle w:val="Heading4"/>
       </w:pPr>
-      <w:bookmarkStart w:id="43" w:name="header-n13247"/>
+      <w:bookmarkStart w:id="43" w:name="header-n17533"/>
       <w:r>
         <w:t xml:space="preserve">/{endpoint}/canaries/{email} : GET</w:t>
       </w:r>
@@ -17269,7 +17269,7 @@
       <w:pPr>
         <w:pStyle w:val="Heading4"/>
       </w:pPr>
-      <w:bookmarkStart w:id="44" w:name="header-n13319"/>
+      <w:bookmarkStart w:id="44" w:name="header-n17605"/>
       <w:r>
         <w:t xml:space="preserve">/{endpoint}/canaries/{uuid}/{parameter} : GET</w:t>
       </w:r>
@@ -18081,7 +18081,7 @@
       <w:pPr>
         <w:pStyle w:val="Heading4"/>
       </w:pPr>
-      <w:bookmarkStart w:id="45" w:name="header-n13408"/>
+      <w:bookmarkStart w:id="45" w:name="header-n17694"/>
       <w:r>
         <w:t xml:space="preserve">/{endpoint}/canaries/{uuid}/{parameter} : POST</w:t>
       </w:r>
@@ -18893,7 +18893,7 @@
       <w:pPr>
         <w:pStyle w:val="Heading4"/>
       </w:pPr>
-      <w:bookmarkStart w:id="46" w:name="header-n13497"/>
+      <w:bookmarkStart w:id="46" w:name="header-n17783"/>
       <w:r>
         <w:t xml:space="preserve">/{endpoint}/canaries/{uuid}/{parameter} : DELETE</w:t>
       </w:r>
@@ -19441,7 +19441,7 @@
       <w:pPr>
         <w:pStyle w:val="Heading4"/>
       </w:pPr>
-      <w:bookmarkStart w:id="47" w:name="header-n13567"/>
+      <w:bookmarkStart w:id="47" w:name="header-n17853"/>
       <w:r>
         <w:t xml:space="preserve">/{endpoint}/canaries : POST</w:t>
       </w:r>
@@ -20082,6 +20082,84 @@
         <w:rPr>
           <w:rStyle w:val="DataTypeTok"/>
         </w:rPr>
+        <w:t xml:space="preserve">"email"</w:t>
+      </w:r>
+      <w:r>
+        <w:rPr>
+          <w:rStyle w:val="FunctionTok"/>
+        </w:rPr>
+        <w:t xml:space="preserve">:</w:t>
+      </w:r>
+      <w:r>
+        <w:rPr>
+          <w:rStyle w:val="NormalTok"/>
+        </w:rPr>
+        <w:t xml:space="preserve"> </w:t>
+      </w:r>
+      <w:r>
+        <w:rPr>
+          <w:rStyle w:val="StringTok"/>
+        </w:rPr>
+        <w:t xml:space="preserve">"milan.paradajka@domena.tld"</w:t>
+      </w:r>
+      <w:r>
+        <w:rPr>
+          <w:rStyle w:val="FunctionTok"/>
+        </w:rPr>
+        <w:t xml:space="preserve">,</w:t>
+      </w:r>
+      <w:r>
+        <w:br/>
+      </w:r>
+      <w:r>
+        <w:rPr>
+          <w:rStyle w:val="NormalTok"/>
+        </w:rPr>
+        <w:t xml:space="preserve">      </w:t>
+      </w:r>
+      <w:r>
+        <w:rPr>
+          <w:rStyle w:val="DataTypeTok"/>
+        </w:rPr>
+        <w:t xml:space="preserve">"password"</w:t>
+      </w:r>
+      <w:r>
+        <w:rPr>
+          <w:rStyle w:val="FunctionTok"/>
+        </w:rPr>
+        <w:t xml:space="preserve">:</w:t>
+      </w:r>
+      <w:r>
+        <w:rPr>
+          <w:rStyle w:val="NormalTok"/>
+        </w:rPr>
+        <w:t xml:space="preserve"> </w:t>
+      </w:r>
+      <w:r>
+        <w:rPr>
+          <w:rStyle w:val="StringTok"/>
+        </w:rPr>
+        <w:t xml:space="preserve">"hesielko123"</w:t>
+      </w:r>
+      <w:r>
+        <w:rPr>
+          <w:rStyle w:val="FunctionTok"/>
+        </w:rPr>
+        <w:t xml:space="preserve">,</w:t>
+      </w:r>
+      <w:r>
+        <w:br/>
+      </w:r>
+      <w:r>
+        <w:rPr>
+          <w:rStyle w:val="NormalTok"/>
+        </w:rPr>
+        <w:t xml:space="preserve">      </w:t>
+      </w:r>
+      <w:r>
+        <w:rPr>
+          <w:rStyle w:val="DataTypeTok"/>
+        </w:rPr>
         <w:t xml:space="preserve">"data"</w:t>
       </w:r>
       <w:r>
@@ -20140,63 +20218,6 @@
           <w:rStyle w:val="StringTok"/>
         </w:rPr>
         <w:t xml:space="preserve">"milan.paradajka"</w:t>
-      </w:r>
-      <w:r>
-        <w:rPr>
-          <w:rStyle w:val="FunctionTok"/>
-        </w:rPr>
-        <w:t xml:space="preserve">,</w:t>
-      </w:r>
-      <w:r>
-        <w:rPr>
-          <w:rStyle w:val="NormalTok"/>
-        </w:rPr>
-        <w:t xml:space="preserve"> </w:t>
-      </w:r>
-      <w:r>
-        <w:br/>
-      </w:r>
-      <w:r>
-        <w:rPr>
-          <w:rStyle w:val="NormalTok"/>
-        </w:rPr>
-        <w:t xml:space="preserve">        </w:t>
-      </w:r>
-      <w:r>
-        <w:rPr>
-          <w:rStyle w:val="DataTypeTok"/>
-        </w:rPr>
-        <w:t xml:space="preserve">"password"</w:t>
-      </w:r>
-      <w:r>
-        <w:rPr>
-          <w:rStyle w:val="FunctionTok"/>
-        </w:rPr>
-        <w:t xml:space="preserve">:</w:t>
-      </w:r>
-      <w:r>
-        <w:rPr>
-          <w:rStyle w:val="NormalTok"/>
-        </w:rPr>
-        <w:t xml:space="preserve"> </w:t>
-      </w:r>
-      <w:r>
-        <w:rPr>
-          <w:rStyle w:val="StringTok"/>
-        </w:rPr>
-        <w:t xml:space="preserve">"hesielko123"</w:t>
-      </w:r>
-      <w:r>
-        <w:rPr>
-          <w:rStyle w:val="FunctionTok"/>
-        </w:rPr>
-        <w:t xml:space="preserve">,</w:t>
-      </w:r>
-      <w:r>
-        <w:rPr>
-          <w:rStyle w:val="NormalTok"/>
-        </w:rPr>
-        <w:t xml:space="preserve"> </w:t>
       </w:r>
       <w:r>
         <w:br/>
@@ -20894,7 +20915,7 @@
       <w:pPr>
         <w:pStyle w:val="Heading4"/>
       </w:pPr>
-      <w:bookmarkStart w:id="48" w:name="header-n13640"/>
+      <w:bookmarkStart w:id="48" w:name="header-n17926"/>
       <w:r>
         <w:t xml:space="preserve">/{endpoint}/canaries/{uuid} : DELETE</w:t>
       </w:r>
@@ -21355,7 +21376,7 @@
       <w:pPr>
         <w:pStyle w:val="Heading3"/>
       </w:pPr>
-      <w:bookmarkStart w:id="49" w:name="header-n13693"/>
+      <w:bookmarkStart w:id="49" w:name="header-n17979"/>
       <w:r>
         <w:t xml:space="preserve">Mail</w:t>
       </w:r>
@@ -21381,7 +21402,7 @@
       <w:pPr>
         <w:pStyle w:val="Heading4"/>
       </w:pPr>
-      <w:bookmarkStart w:id="50" w:name="header-n13697"/>
+      <w:bookmarkStart w:id="50" w:name="header-n17983"/>
       <w:r>
         <w:t xml:space="preserve">/{endpoint}/mail/{uuid} : GET</w:t>
       </w:r>

</xml_diff>

<commit_message>
added route for getting mail for canaries
</commit_message>
<xml_diff>
--- a/API.docx
+++ b/API.docx
@@ -6,7 +6,7 @@
       <w:pPr>
         <w:pStyle w:val="Heading1"/>
       </w:pPr>
-      <w:bookmarkStart w:id="20" w:name="header-n24500"/>
+      <w:bookmarkStart w:id="20" w:name="header-n26896"/>
       <w:r>
         <w:t xml:space="preserve">Canaries API</w:t>
       </w:r>
@@ -16,7 +16,7 @@
       <w:pPr>
         <w:pStyle w:val="Heading2"/>
       </w:pPr>
-      <w:bookmarkStart w:id="21" w:name="header-n24502"/>
+      <w:bookmarkStart w:id="21" w:name="header-n26898"/>
       <w:r>
         <w:t xml:space="preserve">Endpoints</w:t>
       </w:r>
@@ -37,7 +37,7 @@
       <w:pPr>
         <w:pStyle w:val="Heading2"/>
       </w:pPr>
-      <w:bookmarkStart w:id="22" w:name="header-n24507"/>
+      <w:bookmarkStart w:id="22" w:name="header-n26903"/>
       <w:r>
         <w:t xml:space="preserve">Routes</w:t>
       </w:r>
@@ -447,7 +447,7 @@
       <w:pPr>
         <w:pStyle w:val="Heading3"/>
       </w:pPr>
-      <w:bookmarkStart w:id="23" w:name="header-n24566"/>
+      <w:bookmarkStart w:id="23" w:name="header-n26962"/>
       <w:r>
         <w:t xml:space="preserve">Auth</w:t>
       </w:r>
@@ -569,7 +569,7 @@
       <w:pPr>
         <w:pStyle w:val="Heading4"/>
       </w:pPr>
-      <w:bookmarkStart w:id="24" w:name="header-n24583"/>
+      <w:bookmarkStart w:id="24" w:name="header-n26979"/>
       <w:r>
         <w:t xml:space="preserve">/{endpoint}/auth/login : POST</w:t>
       </w:r>
@@ -1546,7 +1546,7 @@
       <w:pPr>
         <w:pStyle w:val="Heading4"/>
       </w:pPr>
-      <w:bookmarkStart w:id="25" w:name="header-n24656"/>
+      <w:bookmarkStart w:id="25" w:name="header-n27052"/>
       <w:r>
         <w:t xml:space="preserve">/{endpoint}/auth/logout : GET</w:t>
       </w:r>
@@ -1646,7 +1646,7 @@
       <w:pPr>
         <w:pStyle w:val="Heading4"/>
       </w:pPr>
-      <w:bookmarkStart w:id="26" w:name="header-n24681"/>
+      <w:bookmarkStart w:id="26" w:name="header-n27077"/>
       <w:r>
         <w:t xml:space="preserve">/{endpoint}/auth/users : GET</w:t>
       </w:r>
@@ -3220,7 +3220,7 @@
       <w:pPr>
         <w:pStyle w:val="Heading4"/>
       </w:pPr>
-      <w:bookmarkStart w:id="27" w:name="header-n24757"/>
+      <w:bookmarkStart w:id="27" w:name="header-n27153"/>
       <w:r>
         <w:t xml:space="preserve">/{endpoint}/auth/users/{uuid} : GET</w:t>
       </w:r>
@@ -4199,7 +4199,7 @@
       <w:pPr>
         <w:pStyle w:val="Heading4"/>
       </w:pPr>
-      <w:bookmarkStart w:id="28" w:name="header-n24829"/>
+      <w:bookmarkStart w:id="28" w:name="header-n27225"/>
       <w:r>
         <w:t xml:space="preserve">/{endpoint}/auth/users : POST</w:t>
       </w:r>
@@ -5562,7 +5562,7 @@
       <w:pPr>
         <w:pStyle w:val="Heading4"/>
       </w:pPr>
-      <w:bookmarkStart w:id="29" w:name="header-n24902"/>
+      <w:bookmarkStart w:id="29" w:name="header-n27298"/>
       <w:r>
         <w:t xml:space="preserve">/{endpoint}/auth/users/{uuid} : PUT</w:t>
       </w:r>
@@ -6413,7 +6413,7 @@
       <w:pPr>
         <w:pStyle w:val="Heading4"/>
       </w:pPr>
-      <w:bookmarkStart w:id="30" w:name="header-n24971"/>
+      <w:bookmarkStart w:id="30" w:name="header-n27367"/>
       <w:r>
         <w:t xml:space="preserve">/{endpoint}/auth/users/{uuid} : DELETE</w:t>
       </w:r>
@@ -6867,7 +6867,7 @@
       <w:pPr>
         <w:pStyle w:val="Heading4"/>
       </w:pPr>
-      <w:bookmarkStart w:id="31" w:name="header-n25024"/>
+      <w:bookmarkStart w:id="31" w:name="header-n27420"/>
       <w:r>
         <w:t xml:space="preserve">/{endpoint}/auth/refresh_token : GET</w:t>
       </w:r>
@@ -7471,7 +7471,7 @@
       <w:pPr>
         <w:pStyle w:val="Heading3"/>
       </w:pPr>
-      <w:bookmarkStart w:id="32" w:name="header-n25082"/>
+      <w:bookmarkStart w:id="32" w:name="header-n27478"/>
       <w:r>
         <w:t xml:space="preserve">Domains</w:t>
       </w:r>
@@ -7529,7 +7529,7 @@
       <w:pPr>
         <w:pStyle w:val="Heading4"/>
       </w:pPr>
-      <w:bookmarkStart w:id="33" w:name="header-n25091"/>
+      <w:bookmarkStart w:id="33" w:name="header-n27487"/>
       <w:r>
         <w:t xml:space="preserve">/{endpoint}/domains : GET</w:t>
       </w:r>
@@ -8767,7 +8767,7 @@
       <w:pPr>
         <w:pStyle w:val="Heading4"/>
       </w:pPr>
-      <w:bookmarkStart w:id="34" w:name="header-n25167"/>
+      <w:bookmarkStart w:id="34" w:name="header-n27563"/>
       <w:r>
         <w:t xml:space="preserve">/{endpoint}/domains : POST</w:t>
       </w:r>
@@ -9764,7 +9764,7 @@
       <w:pPr>
         <w:pStyle w:val="Heading4"/>
       </w:pPr>
-      <w:bookmarkStart w:id="35" w:name="header-n25240"/>
+      <w:bookmarkStart w:id="35" w:name="header-n27636"/>
       <w:r>
         <w:t xml:space="preserve">/{endpoint}/domains/{uuid} : DELETE</w:t>
       </w:r>
@@ -10225,7 +10225,7 @@
       <w:pPr>
         <w:pStyle w:val="Heading3"/>
       </w:pPr>
-      <w:bookmarkStart w:id="36" w:name="header-n25294"/>
+      <w:bookmarkStart w:id="36" w:name="header-n27690"/>
       <w:r>
         <w:t xml:space="preserve">Monitored sites</w:t>
       </w:r>
@@ -10283,7 +10283,7 @@
       <w:pPr>
         <w:pStyle w:val="Heading4"/>
       </w:pPr>
-      <w:bookmarkStart w:id="37" w:name="header-n25303"/>
+      <w:bookmarkStart w:id="37" w:name="header-n27699"/>
       <w:r>
         <w:t xml:space="preserve">/{endpoint}/sites : GET</w:t>
       </w:r>
@@ -11518,7 +11518,7 @@
       <w:pPr>
         <w:pStyle w:val="Heading4"/>
       </w:pPr>
-      <w:bookmarkStart w:id="38" w:name="header-n25379"/>
+      <w:bookmarkStart w:id="38" w:name="header-n27775"/>
       <w:r>
         <w:t xml:space="preserve">/{endpoint}/sites : POST</w:t>
       </w:r>
@@ -12515,7 +12515,7 @@
       <w:pPr>
         <w:pStyle w:val="Heading4"/>
       </w:pPr>
-      <w:bookmarkStart w:id="39" w:name="header-n25452"/>
+      <w:bookmarkStart w:id="39" w:name="header-n27848"/>
       <w:r>
         <w:t xml:space="preserve">/{endpoint}/sites/{uuid} : DELETE</w:t>
       </w:r>
@@ -12976,7 +12976,7 @@
       <w:pPr>
         <w:pStyle w:val="Heading3"/>
       </w:pPr>
-      <w:bookmarkStart w:id="40" w:name="header-n25506"/>
+      <w:bookmarkStart w:id="40" w:name="header-n27902"/>
       <w:r>
         <w:t xml:space="preserve">Canary nodes</w:t>
       </w:r>
@@ -13082,7 +13082,7 @@
       <w:pPr>
         <w:pStyle w:val="Heading4"/>
       </w:pPr>
-      <w:bookmarkStart w:id="41" w:name="header-n25521"/>
+      <w:bookmarkStart w:id="41" w:name="header-n27917"/>
       <w:r>
         <w:t xml:space="preserve">/{endpoint}/canaries : GET</w:t>
       </w:r>
@@ -15507,7 +15507,7 @@
       <w:pPr>
         <w:pStyle w:val="Heading4"/>
       </w:pPr>
-      <w:bookmarkStart w:id="42" w:name="header-n25625"/>
+      <w:bookmarkStart w:id="42" w:name="header-n28021"/>
       <w:r>
         <w:t xml:space="preserve">/{endpoint}/canaries/{uuid}/{parameter} : GET</w:t>
       </w:r>
@@ -16319,7 +16319,7 @@
       <w:pPr>
         <w:pStyle w:val="Heading4"/>
       </w:pPr>
-      <w:bookmarkStart w:id="43" w:name="header-n25714"/>
+      <w:bookmarkStart w:id="43" w:name="header-n28110"/>
       <w:r>
         <w:t xml:space="preserve">/{endpoint}/canaries/{uuid}/{parameter} : POST</w:t>
       </w:r>
@@ -17131,7 +17131,7 @@
       <w:pPr>
         <w:pStyle w:val="Heading4"/>
       </w:pPr>
-      <w:bookmarkStart w:id="44" w:name="header-n25803"/>
+      <w:bookmarkStart w:id="44" w:name="header-n28199"/>
       <w:r>
         <w:t xml:space="preserve">/{endpoint}/canaries/{uuid}/{parameter} : DELETE</w:t>
       </w:r>
@@ -17679,7 +17679,7 @@
       <w:pPr>
         <w:pStyle w:val="Heading4"/>
       </w:pPr>
-      <w:bookmarkStart w:id="45" w:name="header-n25873"/>
+      <w:bookmarkStart w:id="45" w:name="header-n28269"/>
       <w:r>
         <w:t xml:space="preserve">/{endpoint}/canaries : POST</w:t>
       </w:r>
@@ -19153,7 +19153,7 @@
       <w:pPr>
         <w:pStyle w:val="Heading4"/>
       </w:pPr>
-      <w:bookmarkStart w:id="46" w:name="header-n25946"/>
+      <w:bookmarkStart w:id="46" w:name="header-n28342"/>
       <w:r>
         <w:t xml:space="preserve">/{endpoint}/canaries/{uuid} : DELETE</w:t>
       </w:r>
@@ -19614,7 +19614,7 @@
       <w:pPr>
         <w:pStyle w:val="Heading3"/>
       </w:pPr>
-      <w:bookmarkStart w:id="47" w:name="header-n25999"/>
+      <w:bookmarkStart w:id="47" w:name="header-n28395"/>
       <w:r>
         <w:t xml:space="preserve">Mail</w:t>
       </w:r>
@@ -19640,7 +19640,7 @@
       <w:pPr>
         <w:pStyle w:val="Heading4"/>
       </w:pPr>
-      <w:bookmarkStart w:id="48" w:name="header-n26003"/>
+      <w:bookmarkStart w:id="48" w:name="header-n28399"/>
       <w:r>
         <w:t xml:space="preserve">/{endpoint}/mail/{uuid} : GET</w:t>
       </w:r>
@@ -19727,66 +19727,6 @@
     <w:p>
       <w:pPr>
         <w:numPr>
-          <w:ilvl w:val="2"/>
-          <w:numId w:val="1307"/>
-        </w:numPr>
-      </w:pPr>
-      <w:r>
-        <w:t xml:space="preserve">request (with limit - optional):</w:t>
-      </w:r>
-      <w:r>
-        <w:t xml:space="preserve"> </w:t>
-      </w:r>
-      <w:r>
-        <w:rPr>
-          <w:rStyle w:val="VerbatimChar"/>
-        </w:rPr>
-        <w:t xml:space="preserve">limit=10</w:t>
-      </w:r>
-    </w:p>
-    <w:p>
-      <w:pPr>
-        <w:numPr>
-          <w:ilvl w:val="2"/>
-          <w:numId w:val="1307"/>
-        </w:numPr>
-      </w:pPr>
-      <w:r>
-        <w:t xml:space="preserve">request (with offset - optional):</w:t>
-      </w:r>
-      <w:r>
-        <w:t xml:space="preserve"> </w:t>
-      </w:r>
-      <w:r>
-        <w:rPr>
-          <w:rStyle w:val="VerbatimChar"/>
-        </w:rPr>
-        <w:t xml:space="preserve">offset=100</w:t>
-      </w:r>
-    </w:p>
-    <w:p>
-      <w:pPr>
-        <w:numPr>
-          <w:ilvl w:val="2"/>
-          <w:numId w:val="1307"/>
-        </w:numPr>
-      </w:pPr>
-      <w:r>
-        <w:t xml:space="preserve">request (with limit &amp; offset):</w:t>
-      </w:r>
-      <w:r>
-        <w:t xml:space="preserve"> </w:t>
-      </w:r>
-      <w:r>
-        <w:rPr>
-          <w:rStyle w:val="VerbatimChar"/>
-        </w:rPr>
-        <w:t xml:space="preserve">limit=5&amp;offset=50</w:t>
-      </w:r>
-    </w:p>
-    <w:p>
-      <w:pPr>
-        <w:numPr>
           <w:ilvl w:val="0"/>
           <w:numId w:val="1309"/>
         </w:numPr>
@@ -19844,123 +19784,6 @@
           <w:rStyle w:val="FunctionTok"/>
         </w:rPr>
         <w:t xml:space="preserve">{</w:t>
-      </w:r>
-      <w:r>
-        <w:br/>
-      </w:r>
-      <w:r>
-        <w:rPr>
-          <w:rStyle w:val="NormalTok"/>
-        </w:rPr>
-        <w:t xml:space="preserve">  </w:t>
-      </w:r>
-      <w:r>
-        <w:rPr>
-          <w:rStyle w:val="DataTypeTok"/>
-        </w:rPr>
-        <w:t xml:space="preserve">"count"</w:t>
-      </w:r>
-      <w:r>
-        <w:rPr>
-          <w:rStyle w:val="FunctionTok"/>
-        </w:rPr>
-        <w:t xml:space="preserve">:</w:t>
-      </w:r>
-      <w:r>
-        <w:rPr>
-          <w:rStyle w:val="NormalTok"/>
-        </w:rPr>
-        <w:t xml:space="preserve"> </w:t>
-      </w:r>
-      <w:r>
-        <w:rPr>
-          <w:rStyle w:val="DecValTok"/>
-        </w:rPr>
-        <w:t xml:space="preserve">3</w:t>
-      </w:r>
-      <w:r>
-        <w:rPr>
-          <w:rStyle w:val="FunctionTok"/>
-        </w:rPr>
-        <w:t xml:space="preserve">,</w:t>
-      </w:r>
-      <w:r>
-        <w:br/>
-      </w:r>
-      <w:r>
-        <w:rPr>
-          <w:rStyle w:val="NormalTok"/>
-        </w:rPr>
-        <w:t xml:space="preserve">  </w:t>
-      </w:r>
-      <w:r>
-        <w:rPr>
-          <w:rStyle w:val="DataTypeTok"/>
-        </w:rPr>
-        <w:t xml:space="preserve">"total"</w:t>
-      </w:r>
-      <w:r>
-        <w:rPr>
-          <w:rStyle w:val="FunctionTok"/>
-        </w:rPr>
-        <w:t xml:space="preserve">:</w:t>
-      </w:r>
-      <w:r>
-        <w:rPr>
-          <w:rStyle w:val="NormalTok"/>
-        </w:rPr>
-        <w:t xml:space="preserve"> </w:t>
-      </w:r>
-      <w:r>
-        <w:rPr>
-          <w:rStyle w:val="DecValTok"/>
-        </w:rPr>
-        <w:t xml:space="preserve">3</w:t>
-      </w:r>
-      <w:r>
-        <w:rPr>
-          <w:rStyle w:val="FunctionTok"/>
-        </w:rPr>
-        <w:t xml:space="preserve">,</w:t>
-      </w:r>
-      <w:r>
-        <w:br/>
-      </w:r>
-      <w:r>
-        <w:rPr>
-          <w:rStyle w:val="NormalTok"/>
-        </w:rPr>
-        <w:t xml:space="preserve">  </w:t>
-      </w:r>
-      <w:r>
-        <w:rPr>
-          <w:rStyle w:val="DataTypeTok"/>
-        </w:rPr>
-        <w:t xml:space="preserve">"offset"</w:t>
-      </w:r>
-      <w:r>
-        <w:rPr>
-          <w:rStyle w:val="FunctionTok"/>
-        </w:rPr>
-        <w:t xml:space="preserve">:</w:t>
-      </w:r>
-      <w:r>
-        <w:rPr>
-          <w:rStyle w:val="NormalTok"/>
-        </w:rPr>
-        <w:t xml:space="preserve"> </w:t>
-      </w:r>
-      <w:r>
-        <w:rPr>
-          <w:rStyle w:val="DecValTok"/>
-        </w:rPr>
-        <w:t xml:space="preserve">0</w:t>
-      </w:r>
-      <w:r>
-        <w:rPr>
-          <w:rStyle w:val="FunctionTok"/>
-        </w:rPr>
-        <w:t xml:space="preserve">,</w:t>
       </w:r>
       <w:r>
         <w:br/>

</xml_diff>

<commit_message>
Added password generation options for canaries
</commit_message>
<xml_diff>
--- a/API.docx
+++ b/API.docx
@@ -6,7 +6,7 @@
       <w:pPr>
         <w:pStyle w:val="Heading1"/>
       </w:pPr>
-      <w:bookmarkStart w:id="20" w:name="header-n26896"/>
+      <w:bookmarkStart w:id="20" w:name="header-n4739"/>
       <w:r>
         <w:t xml:space="preserve">Canaries API</w:t>
       </w:r>
@@ -16,7 +16,7 @@
       <w:pPr>
         <w:pStyle w:val="Heading2"/>
       </w:pPr>
-      <w:bookmarkStart w:id="21" w:name="header-n26898"/>
+      <w:bookmarkStart w:id="21" w:name="header-n4741"/>
       <w:r>
         <w:t xml:space="preserve">Endpoints</w:t>
       </w:r>
@@ -37,7 +37,7 @@
       <w:pPr>
         <w:pStyle w:val="Heading2"/>
       </w:pPr>
-      <w:bookmarkStart w:id="22" w:name="header-n26903"/>
+      <w:bookmarkStart w:id="22" w:name="header-n4746"/>
       <w:r>
         <w:t xml:space="preserve">Routes</w:t>
       </w:r>
@@ -447,7 +447,7 @@
       <w:pPr>
         <w:pStyle w:val="Heading3"/>
       </w:pPr>
-      <w:bookmarkStart w:id="23" w:name="header-n26962"/>
+      <w:bookmarkStart w:id="23" w:name="header-n4805"/>
       <w:r>
         <w:t xml:space="preserve">Auth</w:t>
       </w:r>
@@ -569,7 +569,7 @@
       <w:pPr>
         <w:pStyle w:val="Heading4"/>
       </w:pPr>
-      <w:bookmarkStart w:id="24" w:name="header-n26979"/>
+      <w:bookmarkStart w:id="24" w:name="header-n4822"/>
       <w:r>
         <w:t xml:space="preserve">/{endpoint}/auth/login : POST</w:t>
       </w:r>
@@ -1546,7 +1546,7 @@
       <w:pPr>
         <w:pStyle w:val="Heading4"/>
       </w:pPr>
-      <w:bookmarkStart w:id="25" w:name="header-n27052"/>
+      <w:bookmarkStart w:id="25" w:name="header-n4895"/>
       <w:r>
         <w:t xml:space="preserve">/{endpoint}/auth/logout : GET</w:t>
       </w:r>
@@ -1646,7 +1646,7 @@
       <w:pPr>
         <w:pStyle w:val="Heading4"/>
       </w:pPr>
-      <w:bookmarkStart w:id="26" w:name="header-n27077"/>
+      <w:bookmarkStart w:id="26" w:name="header-n4920"/>
       <w:r>
         <w:t xml:space="preserve">/{endpoint}/auth/users : GET</w:t>
       </w:r>
@@ -3220,7 +3220,7 @@
       <w:pPr>
         <w:pStyle w:val="Heading4"/>
       </w:pPr>
-      <w:bookmarkStart w:id="27" w:name="header-n27153"/>
+      <w:bookmarkStart w:id="27" w:name="header-n4996"/>
       <w:r>
         <w:t xml:space="preserve">/{endpoint}/auth/users/{uuid} : GET</w:t>
       </w:r>
@@ -4199,7 +4199,7 @@
       <w:pPr>
         <w:pStyle w:val="Heading4"/>
       </w:pPr>
-      <w:bookmarkStart w:id="28" w:name="header-n27225"/>
+      <w:bookmarkStart w:id="28" w:name="header-n5068"/>
       <w:r>
         <w:t xml:space="preserve">/{endpoint}/auth/users : POST</w:t>
       </w:r>
@@ -5562,7 +5562,7 @@
       <w:pPr>
         <w:pStyle w:val="Heading4"/>
       </w:pPr>
-      <w:bookmarkStart w:id="29" w:name="header-n27298"/>
+      <w:bookmarkStart w:id="29" w:name="header-n5141"/>
       <w:r>
         <w:t xml:space="preserve">/{endpoint}/auth/users/{uuid} : PUT</w:t>
       </w:r>
@@ -6413,7 +6413,7 @@
       <w:pPr>
         <w:pStyle w:val="Heading4"/>
       </w:pPr>
-      <w:bookmarkStart w:id="30" w:name="header-n27367"/>
+      <w:bookmarkStart w:id="30" w:name="header-n5210"/>
       <w:r>
         <w:t xml:space="preserve">/{endpoint}/auth/users/{uuid} : DELETE</w:t>
       </w:r>
@@ -6867,7 +6867,7 @@
       <w:pPr>
         <w:pStyle w:val="Heading4"/>
       </w:pPr>
-      <w:bookmarkStart w:id="31" w:name="header-n27420"/>
+      <w:bookmarkStart w:id="31" w:name="header-n5263"/>
       <w:r>
         <w:t xml:space="preserve">/{endpoint}/auth/refresh_token : GET</w:t>
       </w:r>
@@ -7471,7 +7471,7 @@
       <w:pPr>
         <w:pStyle w:val="Heading3"/>
       </w:pPr>
-      <w:bookmarkStart w:id="32" w:name="header-n27478"/>
+      <w:bookmarkStart w:id="32" w:name="header-n5321"/>
       <w:r>
         <w:t xml:space="preserve">Domains</w:t>
       </w:r>
@@ -7529,7 +7529,7 @@
       <w:pPr>
         <w:pStyle w:val="Heading4"/>
       </w:pPr>
-      <w:bookmarkStart w:id="33" w:name="header-n27487"/>
+      <w:bookmarkStart w:id="33" w:name="header-n5330"/>
       <w:r>
         <w:t xml:space="preserve">/{endpoint}/domains : GET</w:t>
       </w:r>
@@ -8767,7 +8767,7 @@
       <w:pPr>
         <w:pStyle w:val="Heading4"/>
       </w:pPr>
-      <w:bookmarkStart w:id="34" w:name="header-n27563"/>
+      <w:bookmarkStart w:id="34" w:name="header-n5406"/>
       <w:r>
         <w:t xml:space="preserve">/{endpoint}/domains : POST</w:t>
       </w:r>
@@ -9764,7 +9764,7 @@
       <w:pPr>
         <w:pStyle w:val="Heading4"/>
       </w:pPr>
-      <w:bookmarkStart w:id="35" w:name="header-n27636"/>
+      <w:bookmarkStart w:id="35" w:name="header-n5479"/>
       <w:r>
         <w:t xml:space="preserve">/{endpoint}/domains/{uuid} : DELETE</w:t>
       </w:r>
@@ -10225,7 +10225,7 @@
       <w:pPr>
         <w:pStyle w:val="Heading3"/>
       </w:pPr>
-      <w:bookmarkStart w:id="36" w:name="header-n27690"/>
+      <w:bookmarkStart w:id="36" w:name="header-n5533"/>
       <w:r>
         <w:t xml:space="preserve">Monitored sites</w:t>
       </w:r>
@@ -10283,7 +10283,7 @@
       <w:pPr>
         <w:pStyle w:val="Heading4"/>
       </w:pPr>
-      <w:bookmarkStart w:id="37" w:name="header-n27699"/>
+      <w:bookmarkStart w:id="37" w:name="header-n5542"/>
       <w:r>
         <w:t xml:space="preserve">/{endpoint}/sites : GET</w:t>
       </w:r>
@@ -11518,7 +11518,7 @@
       <w:pPr>
         <w:pStyle w:val="Heading4"/>
       </w:pPr>
-      <w:bookmarkStart w:id="38" w:name="header-n27775"/>
+      <w:bookmarkStart w:id="38" w:name="header-n5618"/>
       <w:r>
         <w:t xml:space="preserve">/{endpoint}/sites : POST</w:t>
       </w:r>
@@ -12515,7 +12515,7 @@
       <w:pPr>
         <w:pStyle w:val="Heading4"/>
       </w:pPr>
-      <w:bookmarkStart w:id="39" w:name="header-n27848"/>
+      <w:bookmarkStart w:id="39" w:name="header-n5691"/>
       <w:r>
         <w:t xml:space="preserve">/{endpoint}/sites/{uuid} : DELETE</w:t>
       </w:r>
@@ -12976,7 +12976,7 @@
       <w:pPr>
         <w:pStyle w:val="Heading3"/>
       </w:pPr>
-      <w:bookmarkStart w:id="40" w:name="header-n27902"/>
+      <w:bookmarkStart w:id="40" w:name="header-n5745"/>
       <w:r>
         <w:t xml:space="preserve">Canary nodes</w:t>
       </w:r>
@@ -13082,7 +13082,7 @@
       <w:pPr>
         <w:pStyle w:val="Heading4"/>
       </w:pPr>
-      <w:bookmarkStart w:id="41" w:name="header-n27917"/>
+      <w:bookmarkStart w:id="41" w:name="header-n5760"/>
       <w:r>
         <w:t xml:space="preserve">/{endpoint}/canaries : GET</w:t>
       </w:r>
@@ -15507,7 +15507,7 @@
       <w:pPr>
         <w:pStyle w:val="Heading4"/>
       </w:pPr>
-      <w:bookmarkStart w:id="42" w:name="header-n28021"/>
+      <w:bookmarkStart w:id="42" w:name="header-n5864"/>
       <w:r>
         <w:t xml:space="preserve">/{endpoint}/canaries/{uuid}/{parameter} : GET</w:t>
       </w:r>
@@ -16319,7 +16319,7 @@
       <w:pPr>
         <w:pStyle w:val="Heading4"/>
       </w:pPr>
-      <w:bookmarkStart w:id="43" w:name="header-n28110"/>
+      <w:bookmarkStart w:id="43" w:name="header-n5953"/>
       <w:r>
         <w:t xml:space="preserve">/{endpoint}/canaries/{uuid}/{parameter} : POST</w:t>
       </w:r>
@@ -17131,7 +17131,7 @@
       <w:pPr>
         <w:pStyle w:val="Heading4"/>
       </w:pPr>
-      <w:bookmarkStart w:id="44" w:name="header-n28199"/>
+      <w:bookmarkStart w:id="44" w:name="header-n6042"/>
       <w:r>
         <w:t xml:space="preserve">/{endpoint}/canaries/{uuid}/{parameter} : DELETE</w:t>
       </w:r>
@@ -17679,7 +17679,7 @@
       <w:pPr>
         <w:pStyle w:val="Heading4"/>
       </w:pPr>
-      <w:bookmarkStart w:id="45" w:name="header-n28269"/>
+      <w:bookmarkStart w:id="45" w:name="header-n6112"/>
       <w:r>
         <w:t xml:space="preserve">/{endpoint}/canaries : POST</w:t>
       </w:r>
@@ -17754,6 +17754,118 @@
         </w:numPr>
       </w:pPr>
       <w:r>
+        <w:t xml:space="preserve">password strength (optional - default</w:t>
+      </w:r>
+      <w:r>
+        <w:t xml:space="preserve"> </w:t>
+      </w:r>
+      <w:r>
+        <w:rPr>
+          <w:rStyle w:val="VerbatimChar"/>
+        </w:rPr>
+        <w:t xml:space="preserve">random</w:t>
+      </w:r>
+      <w:r>
+        <w:t xml:space="preserve">):</w:t>
+      </w:r>
+    </w:p>
+    <w:p>
+      <w:pPr>
+        <w:numPr>
+          <w:ilvl w:val="3"/>
+          <w:numId w:val="1280"/>
+        </w:numPr>
+      </w:pPr>
+      <w:r>
+        <w:rPr>
+          <w:rStyle w:val="VerbatimChar"/>
+        </w:rPr>
+        <w:t xml:space="preserve">dictionary</w:t>
+      </w:r>
+      <w:r>
+        <w:t xml:space="preserve"> </w:t>
+      </w:r>
+      <w:r>
+        <w:t xml:space="preserve">- random password from the top 1 million</w:t>
+      </w:r>
+    </w:p>
+    <w:p>
+      <w:pPr>
+        <w:numPr>
+          <w:ilvl w:val="3"/>
+          <w:numId w:val="1280"/>
+        </w:numPr>
+      </w:pPr>
+      <w:r>
+        <w:rPr>
+          <w:rStyle w:val="VerbatimChar"/>
+        </w:rPr>
+        <w:t xml:space="preserve">simple</w:t>
+      </w:r>
+      <w:r>
+        <w:t xml:space="preserve"> </w:t>
+      </w:r>
+      <w:r>
+        <w:t xml:space="preserve">- word + word(p=0.7) + digit + digit(p=0.5) + digit(p=0.1)</w:t>
+      </w:r>
+    </w:p>
+    <w:p>
+      <w:pPr>
+        <w:numPr>
+          <w:ilvl w:val="3"/>
+          <w:numId w:val="1280"/>
+        </w:numPr>
+      </w:pPr>
+      <w:r>
+        <w:rPr>
+          <w:rStyle w:val="VerbatimChar"/>
+        </w:rPr>
+        <w:t xml:space="preserve">random</w:t>
+      </w:r>
+      <w:r>
+        <w:t xml:space="preserve"> </w:t>
+      </w:r>
+      <w:r>
+        <w:t xml:space="preserve">- 8 random characters from</w:t>
+      </w:r>
+      <w:r>
+        <w:t xml:space="preserve"> </w:t>
+      </w:r>
+      <w:r>
+        <w:rPr>
+          <w:rStyle w:val="VerbatimChar"/>
+        </w:rPr>
+        <w:t xml:space="preserve">[a-zA-Z0-9]</w:t>
+      </w:r>
+    </w:p>
+    <w:p>
+      <w:pPr>
+        <w:numPr>
+          <w:ilvl w:val="3"/>
+          <w:numId w:val="1280"/>
+        </w:numPr>
+      </w:pPr>
+      <w:r>
+        <w:rPr>
+          <w:rStyle w:val="VerbatimChar"/>
+        </w:rPr>
+        <w:t xml:space="preserve">strong</w:t>
+      </w:r>
+      <w:r>
+        <w:t xml:space="preserve"> </w:t>
+      </w:r>
+      <w:r>
+        <w:t xml:space="preserve">- 13 - 18 totally random characters</w:t>
+      </w:r>
+    </w:p>
+    <w:p>
+      <w:pPr>
+        <w:numPr>
+          <w:ilvl w:val="2"/>
+          <w:numId w:val="1278"/>
+        </w:numPr>
+      </w:pPr>
+      <w:r>
         <w:t xml:space="preserve">body:</w:t>
       </w:r>
       <w:r>
@@ -17925,6 +18037,45 @@
         <w:t xml:space="preserve">10</w:t>
       </w:r>
       <w:r>
+        <w:rPr>
+          <w:rStyle w:val="FunctionTok"/>
+        </w:rPr>
+        <w:t xml:space="preserve">,</w:t>
+      </w:r>
+      <w:r>
+        <w:br/>
+      </w:r>
+      <w:r>
+        <w:rPr>
+          <w:rStyle w:val="NormalTok"/>
+        </w:rPr>
+        <w:t xml:space="preserve">  </w:t>
+      </w:r>
+      <w:r>
+        <w:rPr>
+          <w:rStyle w:val="DataTypeTok"/>
+        </w:rPr>
+        <w:t xml:space="preserve">"password_strength"</w:t>
+      </w:r>
+      <w:r>
+        <w:rPr>
+          <w:rStyle w:val="FunctionTok"/>
+        </w:rPr>
+        <w:t xml:space="preserve">:</w:t>
+      </w:r>
+      <w:r>
+        <w:rPr>
+          <w:rStyle w:val="NormalTok"/>
+        </w:rPr>
+        <w:t xml:space="preserve"> </w:t>
+      </w:r>
+      <w:r>
+        <w:rPr>
+          <w:rStyle w:val="StringTok"/>
+        </w:rPr>
+        <w:t xml:space="preserve">"simple"</w:t>
+      </w:r>
+      <w:r>
         <w:br/>
       </w:r>
       <w:r>
@@ -17938,7 +18089,7 @@
       <w:pPr>
         <w:numPr>
           <w:ilvl w:val="0"/>
-          <w:numId w:val="1280"/>
+          <w:numId w:val="1281"/>
         </w:numPr>
       </w:pPr>
       <w:r>
@@ -17949,7 +18100,7 @@
       <w:pPr>
         <w:numPr>
           <w:ilvl w:val="1"/>
-          <w:numId w:val="1281"/>
+          <w:numId w:val="1282"/>
         </w:numPr>
       </w:pPr>
       <w:r>
@@ -17960,7 +18111,7 @@
       <w:pPr>
         <w:numPr>
           <w:ilvl w:val="1"/>
-          <w:numId w:val="1281"/>
+          <w:numId w:val="1282"/>
         </w:numPr>
       </w:pPr>
       <w:r>
@@ -17971,7 +18122,7 @@
       <w:pPr>
         <w:numPr>
           <w:ilvl w:val="2"/>
-          <w:numId w:val="1282"/>
+          <w:numId w:val="1283"/>
         </w:numPr>
       </w:pPr>
       <w:r>
@@ -18627,7 +18778,7 @@
       <w:pPr>
         <w:numPr>
           <w:ilvl w:val="0"/>
-          <w:numId w:val="1283"/>
+          <w:numId w:val="1284"/>
         </w:numPr>
       </w:pPr>
       <w:r>
@@ -18638,7 +18789,7 @@
       <w:pPr>
         <w:numPr>
           <w:ilvl w:val="1"/>
-          <w:numId w:val="1284"/>
+          <w:numId w:val="1285"/>
         </w:numPr>
       </w:pPr>
       <w:r>
@@ -18649,7 +18800,7 @@
       <w:pPr>
         <w:numPr>
           <w:ilvl w:val="1"/>
-          <w:numId w:val="1284"/>
+          <w:numId w:val="1285"/>
         </w:numPr>
       </w:pPr>
       <w:r>
@@ -18660,7 +18811,7 @@
       <w:pPr>
         <w:numPr>
           <w:ilvl w:val="2"/>
-          <w:numId w:val="1285"/>
+          <w:numId w:val="1286"/>
         </w:numPr>
       </w:pPr>
       <w:r>
@@ -18776,7 +18927,7 @@
       <w:pPr>
         <w:numPr>
           <w:ilvl w:val="0"/>
-          <w:numId w:val="1286"/>
+          <w:numId w:val="1287"/>
         </w:numPr>
       </w:pPr>
       <w:r>
@@ -18787,7 +18938,7 @@
       <w:pPr>
         <w:numPr>
           <w:ilvl w:val="1"/>
-          <w:numId w:val="1287"/>
+          <w:numId w:val="1288"/>
         </w:numPr>
       </w:pPr>
       <w:r>
@@ -18798,7 +18949,7 @@
       <w:pPr>
         <w:numPr>
           <w:ilvl w:val="1"/>
-          <w:numId w:val="1287"/>
+          <w:numId w:val="1288"/>
         </w:numPr>
       </w:pPr>
       <w:r>
@@ -18809,7 +18960,7 @@
       <w:pPr>
         <w:numPr>
           <w:ilvl w:val="2"/>
-          <w:numId w:val="1288"/>
+          <w:numId w:val="1289"/>
         </w:numPr>
       </w:pPr>
       <w:r>
@@ -18964,7 +19115,7 @@
       <w:pPr>
         <w:numPr>
           <w:ilvl w:val="0"/>
-          <w:numId w:val="1289"/>
+          <w:numId w:val="1290"/>
         </w:numPr>
       </w:pPr>
       <w:r>
@@ -18975,7 +19126,7 @@
       <w:pPr>
         <w:numPr>
           <w:ilvl w:val="1"/>
-          <w:numId w:val="1290"/>
+          <w:numId w:val="1291"/>
         </w:numPr>
       </w:pPr>
       <w:r>
@@ -18986,7 +19137,7 @@
       <w:pPr>
         <w:numPr>
           <w:ilvl w:val="1"/>
-          <w:numId w:val="1290"/>
+          <w:numId w:val="1291"/>
         </w:numPr>
       </w:pPr>
       <w:r>
@@ -18997,7 +19148,7 @@
       <w:pPr>
         <w:numPr>
           <w:ilvl w:val="2"/>
-          <w:numId w:val="1291"/>
+          <w:numId w:val="1292"/>
         </w:numPr>
       </w:pPr>
       <w:r>
@@ -19153,7 +19304,7 @@
       <w:pPr>
         <w:pStyle w:val="Heading4"/>
       </w:pPr>
-      <w:bookmarkStart w:id="46" w:name="header-n28342"/>
+      <w:bookmarkStart w:id="46" w:name="header-n6196"/>
       <w:r>
         <w:t xml:space="preserve">/{endpoint}/canaries/{uuid} : DELETE</w:t>
       </w:r>
@@ -19163,7 +19314,7 @@
       <w:pPr>
         <w:numPr>
           <w:ilvl w:val="0"/>
-          <w:numId w:val="1292"/>
+          <w:numId w:val="1293"/>
         </w:numPr>
       </w:pPr>
       <w:r>
@@ -19174,7 +19325,7 @@
       <w:pPr>
         <w:numPr>
           <w:ilvl w:val="0"/>
-          <w:numId w:val="1292"/>
+          <w:numId w:val="1293"/>
         </w:numPr>
       </w:pPr>
       <w:r>
@@ -19185,7 +19336,7 @@
       <w:pPr>
         <w:numPr>
           <w:ilvl w:val="1"/>
-          <w:numId w:val="1293"/>
+          <w:numId w:val="1294"/>
         </w:numPr>
       </w:pPr>
       <w:r>
@@ -19196,7 +19347,7 @@
       <w:pPr>
         <w:numPr>
           <w:ilvl w:val="2"/>
-          <w:numId w:val="1294"/>
+          <w:numId w:val="1295"/>
         </w:numPr>
       </w:pPr>
       <w:r>
@@ -19210,93 +19361,93 @@
       <w:pPr>
         <w:numPr>
           <w:ilvl w:val="3"/>
+          <w:numId w:val="1296"/>
+        </w:numPr>
+      </w:pPr>
+      <w:r>
+        <w:rPr>
+          <w:rStyle w:val="VerbatimChar"/>
+        </w:rPr>
+        <w:t xml:space="preserve">Authentication: "bearer JWT_ACCESSTOKEN"</w:t>
+      </w:r>
+    </w:p>
+    <w:p>
+      <w:pPr>
+        <w:numPr>
+          <w:ilvl w:val="2"/>
           <w:numId w:val="1295"/>
         </w:numPr>
       </w:pPr>
       <w:r>
         <w:rPr>
-          <w:rStyle w:val="VerbatimChar"/>
-        </w:rPr>
-        <w:t xml:space="preserve">Authentication: "bearer JWT_ACCESSTOKEN"</w:t>
+          <w:b/>
+        </w:rPr>
+        <w:t xml:space="preserve">{uuid}</w:t>
+      </w:r>
+      <w:r>
+        <w:t xml:space="preserve">: Canary node uuid</w:t>
+      </w:r>
+    </w:p>
+    <w:p>
+      <w:pPr>
+        <w:numPr>
+          <w:ilvl w:val="0"/>
+          <w:numId w:val="1297"/>
+        </w:numPr>
+      </w:pPr>
+      <w:r>
+        <w:t xml:space="preserve">response:</w:t>
+      </w:r>
+    </w:p>
+    <w:p>
+      <w:pPr>
+        <w:numPr>
+          <w:ilvl w:val="1"/>
+          <w:numId w:val="1298"/>
+        </w:numPr>
+      </w:pPr>
+      <w:r>
+        <w:t xml:space="preserve">http_code: 200</w:t>
+      </w:r>
+    </w:p>
+    <w:p>
+      <w:pPr>
+        <w:numPr>
+          <w:ilvl w:val="0"/>
+          <w:numId w:val="1299"/>
+        </w:numPr>
+      </w:pPr>
+      <w:r>
+        <w:t xml:space="preserve">response:</w:t>
+      </w:r>
+    </w:p>
+    <w:p>
+      <w:pPr>
+        <w:numPr>
+          <w:ilvl w:val="1"/>
+          <w:numId w:val="1300"/>
+        </w:numPr>
+      </w:pPr>
+      <w:r>
+        <w:t xml:space="preserve">http_code: 400</w:t>
+      </w:r>
+    </w:p>
+    <w:p>
+      <w:pPr>
+        <w:numPr>
+          <w:ilvl w:val="1"/>
+          <w:numId w:val="1300"/>
+        </w:numPr>
+      </w:pPr>
+      <w:r>
+        <w:t xml:space="preserve">parameters:</w:t>
       </w:r>
     </w:p>
     <w:p>
       <w:pPr>
         <w:numPr>
           <w:ilvl w:val="2"/>
-          <w:numId w:val="1294"/>
-        </w:numPr>
-      </w:pPr>
-      <w:r>
-        <w:rPr>
-          <w:b/>
-        </w:rPr>
-        <w:t xml:space="preserve">{uuid}</w:t>
-      </w:r>
-      <w:r>
-        <w:t xml:space="preserve">: Canary node uuid</w:t>
-      </w:r>
-    </w:p>
-    <w:p>
-      <w:pPr>
-        <w:numPr>
-          <w:ilvl w:val="0"/>
-          <w:numId w:val="1296"/>
-        </w:numPr>
-      </w:pPr>
-      <w:r>
-        <w:t xml:space="preserve">response:</w:t>
-      </w:r>
-    </w:p>
-    <w:p>
-      <w:pPr>
-        <w:numPr>
-          <w:ilvl w:val="1"/>
-          <w:numId w:val="1297"/>
-        </w:numPr>
-      </w:pPr>
-      <w:r>
-        <w:t xml:space="preserve">http_code: 200</w:t>
-      </w:r>
-    </w:p>
-    <w:p>
-      <w:pPr>
-        <w:numPr>
-          <w:ilvl w:val="0"/>
-          <w:numId w:val="1298"/>
-        </w:numPr>
-      </w:pPr>
-      <w:r>
-        <w:t xml:space="preserve">response:</w:t>
-      </w:r>
-    </w:p>
-    <w:p>
-      <w:pPr>
-        <w:numPr>
-          <w:ilvl w:val="1"/>
-          <w:numId w:val="1299"/>
-        </w:numPr>
-      </w:pPr>
-      <w:r>
-        <w:t xml:space="preserve">http_code: 400</w:t>
-      </w:r>
-    </w:p>
-    <w:p>
-      <w:pPr>
-        <w:numPr>
-          <w:ilvl w:val="1"/>
-          <w:numId w:val="1299"/>
-        </w:numPr>
-      </w:pPr>
-      <w:r>
-        <w:t xml:space="preserve">parameters:</w:t>
-      </w:r>
-    </w:p>
-    <w:p>
-      <w:pPr>
-        <w:numPr>
-          <w:ilvl w:val="2"/>
-          <w:numId w:val="1300"/>
+          <w:numId w:val="1301"/>
         </w:numPr>
       </w:pPr>
       <w:r>
@@ -19412,7 +19563,7 @@
       <w:pPr>
         <w:numPr>
           <w:ilvl w:val="0"/>
-          <w:numId w:val="1301"/>
+          <w:numId w:val="1302"/>
         </w:numPr>
       </w:pPr>
       <w:r>
@@ -19423,7 +19574,7 @@
       <w:pPr>
         <w:numPr>
           <w:ilvl w:val="1"/>
-          <w:numId w:val="1302"/>
+          <w:numId w:val="1303"/>
         </w:numPr>
       </w:pPr>
       <w:r>
@@ -19434,7 +19585,7 @@
       <w:pPr>
         <w:numPr>
           <w:ilvl w:val="1"/>
-          <w:numId w:val="1302"/>
+          <w:numId w:val="1303"/>
         </w:numPr>
       </w:pPr>
       <w:r>
@@ -19445,7 +19596,7 @@
       <w:pPr>
         <w:numPr>
           <w:ilvl w:val="2"/>
-          <w:numId w:val="1303"/>
+          <w:numId w:val="1304"/>
         </w:numPr>
       </w:pPr>
       <w:r>
@@ -19614,7 +19765,7 @@
       <w:pPr>
         <w:pStyle w:val="Heading3"/>
       </w:pPr>
-      <w:bookmarkStart w:id="47" w:name="header-n28395"/>
+      <w:bookmarkStart w:id="47" w:name="header-n6249"/>
       <w:r>
         <w:t xml:space="preserve">Mail</w:t>
       </w:r>
@@ -19624,7 +19775,7 @@
       <w:pPr>
         <w:numPr>
           <w:ilvl w:val="0"/>
-          <w:numId w:val="1304"/>
+          <w:numId w:val="1305"/>
         </w:numPr>
       </w:pPr>
       <w:hyperlink w:anchor="route-mail-get">
@@ -19640,7 +19791,7 @@
       <w:pPr>
         <w:pStyle w:val="Heading4"/>
       </w:pPr>
-      <w:bookmarkStart w:id="48" w:name="header-n28399"/>
+      <w:bookmarkStart w:id="48" w:name="header-n6253"/>
       <w:r>
         <w:t xml:space="preserve">/{endpoint}/mail/{uuid} : GET</w:t>
       </w:r>
@@ -19650,7 +19801,7 @@
       <w:pPr>
         <w:numPr>
           <w:ilvl w:val="0"/>
-          <w:numId w:val="1305"/>
+          <w:numId w:val="1306"/>
         </w:numPr>
       </w:pPr>
       <w:r>
@@ -19661,7 +19812,7 @@
       <w:pPr>
         <w:numPr>
           <w:ilvl w:val="0"/>
-          <w:numId w:val="1305"/>
+          <w:numId w:val="1306"/>
         </w:numPr>
       </w:pPr>
       <w:r>
@@ -19672,7 +19823,7 @@
       <w:pPr>
         <w:numPr>
           <w:ilvl w:val="1"/>
-          <w:numId w:val="1306"/>
+          <w:numId w:val="1307"/>
         </w:numPr>
       </w:pPr>
       <w:r>
@@ -19683,7 +19834,7 @@
       <w:pPr>
         <w:numPr>
           <w:ilvl w:val="2"/>
-          <w:numId w:val="1307"/>
+          <w:numId w:val="1308"/>
         </w:numPr>
       </w:pPr>
       <w:r>
@@ -19697,71 +19848,71 @@
       <w:pPr>
         <w:numPr>
           <w:ilvl w:val="3"/>
+          <w:numId w:val="1309"/>
+        </w:numPr>
+      </w:pPr>
+      <w:r>
+        <w:rPr>
+          <w:rStyle w:val="VerbatimChar"/>
+        </w:rPr>
+        <w:t xml:space="preserve">Authentication: "bearer JWT_ACCESSTOKEN"</w:t>
+      </w:r>
+    </w:p>
+    <w:p>
+      <w:pPr>
+        <w:numPr>
+          <w:ilvl w:val="2"/>
           <w:numId w:val="1308"/>
         </w:numPr>
       </w:pPr>
       <w:r>
         <w:rPr>
-          <w:rStyle w:val="VerbatimChar"/>
-        </w:rPr>
-        <w:t xml:space="preserve">Authentication: "bearer JWT_ACCESSTOKEN"</w:t>
+          <w:b/>
+        </w:rPr>
+        <w:t xml:space="preserve">{uuid}</w:t>
+      </w:r>
+      <w:r>
+        <w:t xml:space="preserve">: Canary node uuid</w:t>
+      </w:r>
+    </w:p>
+    <w:p>
+      <w:pPr>
+        <w:numPr>
+          <w:ilvl w:val="0"/>
+          <w:numId w:val="1310"/>
+        </w:numPr>
+      </w:pPr>
+      <w:r>
+        <w:t xml:space="preserve">response:</w:t>
+      </w:r>
+    </w:p>
+    <w:p>
+      <w:pPr>
+        <w:numPr>
+          <w:ilvl w:val="1"/>
+          <w:numId w:val="1311"/>
+        </w:numPr>
+      </w:pPr>
+      <w:r>
+        <w:t xml:space="preserve">http_code: 200</w:t>
+      </w:r>
+    </w:p>
+    <w:p>
+      <w:pPr>
+        <w:numPr>
+          <w:ilvl w:val="1"/>
+          <w:numId w:val="1311"/>
+        </w:numPr>
+      </w:pPr>
+      <w:r>
+        <w:t xml:space="preserve">parameters:</w:t>
       </w:r>
     </w:p>
     <w:p>
       <w:pPr>
         <w:numPr>
           <w:ilvl w:val="2"/>
-          <w:numId w:val="1307"/>
-        </w:numPr>
-      </w:pPr>
-      <w:r>
-        <w:rPr>
-          <w:b/>
-        </w:rPr>
-        <w:t xml:space="preserve">{uuid}</w:t>
-      </w:r>
-      <w:r>
-        <w:t xml:space="preserve">: Canary node uuid</w:t>
-      </w:r>
-    </w:p>
-    <w:p>
-      <w:pPr>
-        <w:numPr>
-          <w:ilvl w:val="0"/>
-          <w:numId w:val="1309"/>
-        </w:numPr>
-      </w:pPr>
-      <w:r>
-        <w:t xml:space="preserve">response:</w:t>
-      </w:r>
-    </w:p>
-    <w:p>
-      <w:pPr>
-        <w:numPr>
-          <w:ilvl w:val="1"/>
-          <w:numId w:val="1310"/>
-        </w:numPr>
-      </w:pPr>
-      <w:r>
-        <w:t xml:space="preserve">http_code: 200</w:t>
-      </w:r>
-    </w:p>
-    <w:p>
-      <w:pPr>
-        <w:numPr>
-          <w:ilvl w:val="1"/>
-          <w:numId w:val="1310"/>
-        </w:numPr>
-      </w:pPr>
-      <w:r>
-        <w:t xml:space="preserve">parameters:</w:t>
-      </w:r>
-    </w:p>
-    <w:p>
-      <w:pPr>
-        <w:numPr>
-          <w:ilvl w:val="2"/>
-          <w:numId w:val="1311"/>
+          <w:numId w:val="1312"/>
         </w:numPr>
       </w:pPr>
       <w:r>
@@ -20183,7 +20334,7 @@
       <w:pPr>
         <w:numPr>
           <w:ilvl w:val="0"/>
-          <w:numId w:val="1312"/>
+          <w:numId w:val="1313"/>
         </w:numPr>
       </w:pPr>
       <w:r>
@@ -20194,7 +20345,7 @@
       <w:pPr>
         <w:numPr>
           <w:ilvl w:val="1"/>
-          <w:numId w:val="1313"/>
+          <w:numId w:val="1314"/>
         </w:numPr>
       </w:pPr>
       <w:r>
@@ -20205,7 +20356,7 @@
       <w:pPr>
         <w:numPr>
           <w:ilvl w:val="1"/>
-          <w:numId w:val="1313"/>
+          <w:numId w:val="1314"/>
         </w:numPr>
       </w:pPr>
       <w:r>
@@ -20216,7 +20367,7 @@
       <w:pPr>
         <w:numPr>
           <w:ilvl w:val="2"/>
-          <w:numId w:val="1314"/>
+          <w:numId w:val="1315"/>
         </w:numPr>
       </w:pPr>
       <w:r>
@@ -20332,7 +20483,7 @@
       <w:pPr>
         <w:numPr>
           <w:ilvl w:val="0"/>
-          <w:numId w:val="1315"/>
+          <w:numId w:val="1316"/>
         </w:numPr>
       </w:pPr>
       <w:r>
@@ -20343,7 +20494,7 @@
       <w:pPr>
         <w:numPr>
           <w:ilvl w:val="1"/>
-          <w:numId w:val="1316"/>
+          <w:numId w:val="1317"/>
         </w:numPr>
       </w:pPr>
       <w:r>
@@ -20354,7 +20505,7 @@
       <w:pPr>
         <w:numPr>
           <w:ilvl w:val="1"/>
-          <w:numId w:val="1316"/>
+          <w:numId w:val="1317"/>
         </w:numPr>
       </w:pPr>
       <w:r>
@@ -20365,7 +20516,7 @@
       <w:pPr>
         <w:numPr>
           <w:ilvl w:val="2"/>
-          <w:numId w:val="1317"/>
+          <w:numId w:val="1318"/>
         </w:numPr>
       </w:pPr>
       <w:r>
@@ -20520,7 +20671,7 @@
       <w:pPr>
         <w:numPr>
           <w:ilvl w:val="0"/>
-          <w:numId w:val="1318"/>
+          <w:numId w:val="1319"/>
         </w:numPr>
       </w:pPr>
       <w:r>
@@ -20531,7 +20682,7 @@
       <w:pPr>
         <w:numPr>
           <w:ilvl w:val="1"/>
-          <w:numId w:val="1319"/>
+          <w:numId w:val="1320"/>
         </w:numPr>
       </w:pPr>
       <w:r>
@@ -20542,7 +20693,7 @@
       <w:pPr>
         <w:numPr>
           <w:ilvl w:val="1"/>
-          <w:numId w:val="1319"/>
+          <w:numId w:val="1320"/>
         </w:numPr>
       </w:pPr>
       <w:r>
@@ -20553,7 +20704,7 @@
       <w:pPr>
         <w:numPr>
           <w:ilvl w:val="2"/>
-          <w:numId w:val="1320"/>
+          <w:numId w:val="1321"/>
         </w:numPr>
       </w:pPr>
       <w:r>
@@ -21862,6 +22013,9 @@
     <w:abstractNumId w:val="991"/>
   </w:num>
   <w:num w:numId="1320">
+    <w:abstractNumId w:val="991"/>
+  </w:num>
+  <w:num w:numId="1321">
     <w:abstractNumId w:val="991"/>
   </w:num>
 </w:numbering>

</xml_diff>

<commit_message>
Fixed updating canaries, and assigning canaries to users
</commit_message>
<xml_diff>
--- a/API.docx
+++ b/API.docx
@@ -5602,39 +5602,21 @@
       </w:r>
       <w:r>
         <w:rPr>
-          <w:rStyle w:val="FunctionTok"/>
-        </w:rPr>
-        <w:t xml:space="preserve">{</w:t>
-      </w:r>
-      <w:r>
-        <w:rPr>
-          <w:rStyle w:val="NormalTok"/>
-        </w:rPr>
-        <w:t xml:space="preserve"> </w:t>
-      </w:r>
-      <w:r>
-        <w:rPr>
-          <w:rStyle w:val="DataTypeTok"/>
+          <w:rStyle w:val="OtherTok"/>
+        </w:rPr>
+        <w:t xml:space="preserve">[</w:t>
+      </w:r>
+      <w:r>
+        <w:rPr>
+          <w:rStyle w:val="StringTok"/>
         </w:rPr>
         <w:t xml:space="preserve">"admin"</w:t>
       </w:r>
       <w:r>
         <w:rPr>
-          <w:rStyle w:val="FunctionTok"/>
-        </w:rPr>
-        <w:t xml:space="preserve">:</w:t>
-      </w:r>
-      <w:r>
-        <w:rPr>
-          <w:rStyle w:val="NormalTok"/>
-        </w:rPr>
-        <w:t xml:space="preserve"> </w:t>
-      </w:r>
-      <w:r>
-        <w:rPr>
-          <w:rStyle w:val="KeywordTok"/>
-        </w:rPr>
-        <w:t xml:space="preserve">true</w:t>
+          <w:rStyle w:val="OtherTok"/>
+        </w:rPr>
+        <w:t xml:space="preserve">]</w:t>
       </w:r>
       <w:r>
         <w:rPr>
@@ -5643,46 +5625,49 @@
         <w:t xml:space="preserve">,</w:t>
       </w:r>
       <w:r>
-        <w:rPr>
-          <w:rStyle w:val="NormalTok"/>
-        </w:rPr>
-        <w:t xml:space="preserve"> </w:t>
-      </w:r>
-      <w:r>
-        <w:rPr>
-          <w:rStyle w:val="DataTypeTok"/>
-        </w:rPr>
-        <w:t xml:space="preserve">"worker"</w:t>
-      </w:r>
-      <w:r>
-        <w:rPr>
-          <w:rStyle w:val="FunctionTok"/>
-        </w:rPr>
-        <w:t xml:space="preserve">:</w:t>
-      </w:r>
-      <w:r>
-        <w:rPr>
-          <w:rStyle w:val="NormalTok"/>
-        </w:rPr>
-        <w:t xml:space="preserve"> </w:t>
-      </w:r>
-      <w:r>
-        <w:rPr>
-          <w:rStyle w:val="KeywordTok"/>
-        </w:rPr>
-        <w:t xml:space="preserve">false</w:t>
-      </w:r>
-      <w:r>
-        <w:rPr>
-          <w:rStyle w:val="NormalTok"/>
-        </w:rPr>
-        <w:t xml:space="preserve"> </w:t>
-      </w:r>
-      <w:r>
-        <w:rPr>
-          <w:rStyle w:val="FunctionTok"/>
-        </w:rPr>
-        <w:t xml:space="preserve">}</w:t>
+        <w:br/>
+      </w:r>
+      <w:r>
+        <w:rPr>
+          <w:rStyle w:val="NormalTok"/>
+        </w:rPr>
+        <w:t xml:space="preserve">    </w:t>
+      </w:r>
+      <w:r>
+        <w:rPr>
+          <w:rStyle w:val="DataTypeTok"/>
+        </w:rPr>
+        <w:t xml:space="preserve">"canaries"</w:t>
+      </w:r>
+      <w:r>
+        <w:rPr>
+          <w:rStyle w:val="FunctionTok"/>
+        </w:rPr>
+        <w:t xml:space="preserve">:</w:t>
+      </w:r>
+      <w:r>
+        <w:rPr>
+          <w:rStyle w:val="NormalTok"/>
+        </w:rPr>
+        <w:t xml:space="preserve"> </w:t>
+      </w:r>
+      <w:r>
+        <w:rPr>
+          <w:rStyle w:val="OtherTok"/>
+        </w:rPr>
+        <w:t xml:space="preserve">[</w:t>
+      </w:r>
+      <w:r>
+        <w:rPr>
+          <w:rStyle w:val="StringTok"/>
+        </w:rPr>
+        <w:t xml:space="preserve">"uuidstring"</w:t>
+      </w:r>
+      <w:r>
+        <w:rPr>
+          <w:rStyle w:val="OtherTok"/>
+        </w:rPr>
+        <w:t xml:space="preserve">]</w:t>
       </w:r>
       <w:r>
         <w:br/>

</xml_diff>

<commit_message>
When deleting user, canaries are unassigned
</commit_message>
<xml_diff>
--- a/API.docx
+++ b/API.docx
@@ -4128,6 +4128,53 @@
         </w:numPr>
       </w:pPr>
       <w:r>
+        <w:t xml:space="preserve">permissions: User permissions - can be:</w:t>
+      </w:r>
+      <w:r>
+        <w:t xml:space="preserve"> </w:t>
+      </w:r>
+      <w:r>
+        <w:rPr>
+          <w:rStyle w:val="VerbatimChar"/>
+        </w:rPr>
+        <w:t xml:space="preserve">admin</w:t>
+      </w:r>
+      <w:r>
+        <w:t xml:space="preserve">,</w:t>
+      </w:r>
+      <w:r>
+        <w:t xml:space="preserve"> </w:t>
+      </w:r>
+      <w:r>
+        <w:rPr>
+          <w:rStyle w:val="VerbatimChar"/>
+        </w:rPr>
+        <w:t xml:space="preserve">worker</w:t>
+      </w:r>
+      <w:r>
+        <w:t xml:space="preserve"> </w:t>
+      </w:r>
+      <w:r>
+        <w:t xml:space="preserve">or</w:t>
+      </w:r>
+      <w:r>
+        <w:t xml:space="preserve"> </w:t>
+      </w:r>
+      <w:r>
+        <w:rPr>
+          <w:rStyle w:val="VerbatimChar"/>
+        </w:rPr>
+        <w:t xml:space="preserve">expert</w:t>
+      </w:r>
+    </w:p>
+    <w:p>
+      <w:pPr>
+        <w:numPr>
+          <w:ilvl w:val="2"/>
+          <w:numId w:val="1063"/>
+        </w:numPr>
+      </w:pPr>
+      <w:r>
         <w:t xml:space="preserve">body:</w:t>
       </w:r>
     </w:p>
@@ -5468,6 +5515,53 @@
       </w:r>
       <w:r>
         <w:t xml:space="preserve">: Public user identification string</w:t>
+      </w:r>
+    </w:p>
+    <w:p>
+      <w:pPr>
+        <w:numPr>
+          <w:ilvl w:val="2"/>
+          <w:numId w:val="1079"/>
+        </w:numPr>
+      </w:pPr>
+      <w:r>
+        <w:t xml:space="preserve">permissions: User permissions - can be:</w:t>
+      </w:r>
+      <w:r>
+        <w:t xml:space="preserve"> </w:t>
+      </w:r>
+      <w:r>
+        <w:rPr>
+          <w:rStyle w:val="VerbatimChar"/>
+        </w:rPr>
+        <w:t xml:space="preserve">admin</w:t>
+      </w:r>
+      <w:r>
+        <w:t xml:space="preserve">,</w:t>
+      </w:r>
+      <w:r>
+        <w:t xml:space="preserve"> </w:t>
+      </w:r>
+      <w:r>
+        <w:rPr>
+          <w:rStyle w:val="VerbatimChar"/>
+        </w:rPr>
+        <w:t xml:space="preserve">worker</w:t>
+      </w:r>
+      <w:r>
+        <w:t xml:space="preserve"> </w:t>
+      </w:r>
+      <w:r>
+        <w:t xml:space="preserve">or</w:t>
+      </w:r>
+      <w:r>
+        <w:t xml:space="preserve"> </w:t>
+      </w:r>
+      <w:r>
+        <w:rPr>
+          <w:rStyle w:val="VerbatimChar"/>
+        </w:rPr>
+        <w:t xml:space="preserve">expert</w:t>
       </w:r>
     </w:p>
     <w:p>

</xml_diff>

<commit_message>
added trivial password strength to canary creation
</commit_message>
<xml_diff>
--- a/API.docx
+++ b/API.docx
@@ -6,7 +6,7 @@
       <w:pPr>
         <w:pStyle w:val="Heading1"/>
       </w:pPr>
-      <w:bookmarkStart w:id="20" w:name="header-n6182"/>
+      <w:bookmarkStart w:id="20" w:name="header-n0"/>
       <w:r>
         <w:t xml:space="preserve">Canaries API</w:t>
       </w:r>
@@ -16,7 +16,7 @@
       <w:pPr>
         <w:pStyle w:val="Heading2"/>
       </w:pPr>
-      <w:bookmarkStart w:id="21" w:name="header-n6184"/>
+      <w:bookmarkStart w:id="21" w:name="header-n2"/>
       <w:r>
         <w:t xml:space="preserve">Endpoints</w:t>
       </w:r>
@@ -37,7 +37,7 @@
       <w:pPr>
         <w:pStyle w:val="Heading2"/>
       </w:pPr>
-      <w:bookmarkStart w:id="22" w:name="header-n6188"/>
+      <w:bookmarkStart w:id="22" w:name="header-n6"/>
       <w:r>
         <w:t xml:space="preserve">Routes</w:t>
       </w:r>
@@ -463,7 +463,7 @@
       <w:pPr>
         <w:pStyle w:val="Heading3"/>
       </w:pPr>
-      <w:bookmarkStart w:id="23" w:name="header-n6247"/>
+      <w:bookmarkStart w:id="23" w:name="header-n65"/>
       <w:r>
         <w:t xml:space="preserve">Auth</w:t>
       </w:r>
@@ -585,7 +585,7 @@
       <w:pPr>
         <w:pStyle w:val="Heading4"/>
       </w:pPr>
-      <w:bookmarkStart w:id="24" w:name="header-n6263"/>
+      <w:bookmarkStart w:id="24" w:name="header-n81"/>
       <w:r>
         <w:t xml:space="preserve">/{endpoint}/auth/login : POST</w:t>
       </w:r>
@@ -1514,7 +1514,7 @@
       <w:pPr>
         <w:pStyle w:val="Heading4"/>
       </w:pPr>
-      <w:bookmarkStart w:id="25" w:name="header-n6331"/>
+      <w:bookmarkStart w:id="25" w:name="header-n149"/>
       <w:r>
         <w:t xml:space="preserve">/{endpoint}/auth/logout : GET</w:t>
       </w:r>
@@ -1611,7 +1611,7 @@
       <w:pPr>
         <w:pStyle w:val="Heading4"/>
       </w:pPr>
-      <w:bookmarkStart w:id="26" w:name="header-n6353"/>
+      <w:bookmarkStart w:id="26" w:name="header-n171"/>
       <w:r>
         <w:t xml:space="preserve">/{endpoint}/auth/users : GET</w:t>
       </w:r>
@@ -3110,7 +3110,7 @@
       <w:pPr>
         <w:pStyle w:val="Heading4"/>
       </w:pPr>
-      <w:bookmarkStart w:id="27" w:name="header-n6423"/>
+      <w:bookmarkStart w:id="27" w:name="header-n241"/>
       <w:r>
         <w:t xml:space="preserve">/{endpoint}/auth/users/{uuid} : GET</w:t>
       </w:r>
@@ -4056,7 +4056,7 @@
       <w:pPr>
         <w:pStyle w:val="Heading4"/>
       </w:pPr>
-      <w:bookmarkStart w:id="28" w:name="header-n6489"/>
+      <w:bookmarkStart w:id="28" w:name="header-n307"/>
       <w:r>
         <w:t xml:space="preserve">/{endpoint}/auth/users : POST</w:t>
       </w:r>
@@ -5436,7 +5436,7 @@
       <w:pPr>
         <w:pStyle w:val="Heading4"/>
       </w:pPr>
-      <w:bookmarkStart w:id="29" w:name="header-n6556"/>
+      <w:bookmarkStart w:id="29" w:name="header-n376"/>
       <w:r>
         <w:t xml:space="preserve">/{endpoint}/auth/users/{uuid} : PUT</w:t>
       </w:r>
@@ -6304,7 +6304,7 @@
       <w:pPr>
         <w:pStyle w:val="Heading4"/>
       </w:pPr>
-      <w:bookmarkStart w:id="30" w:name="header-n6619"/>
+      <w:bookmarkStart w:id="30" w:name="header-n441"/>
       <w:r>
         <w:t xml:space="preserve">/{endpoint}/auth/users/{uuid} : DELETE</w:t>
       </w:r>
@@ -6737,7 +6737,7 @@
       <w:pPr>
         <w:pStyle w:val="Heading4"/>
       </w:pPr>
-      <w:bookmarkStart w:id="31" w:name="header-n6667"/>
+      <w:bookmarkStart w:id="31" w:name="header-n489"/>
       <w:r>
         <w:t xml:space="preserve">/{endpoint}/auth/refresh_token : GET</w:t>
       </w:r>
@@ -7317,7 +7317,7 @@
       <w:pPr>
         <w:pStyle w:val="Heading3"/>
       </w:pPr>
-      <w:bookmarkStart w:id="32" w:name="header-n6720"/>
+      <w:bookmarkStart w:id="32" w:name="header-n542"/>
       <w:r>
         <w:t xml:space="preserve">Domains</w:t>
       </w:r>
@@ -7375,7 +7375,7 @@
       <w:pPr>
         <w:pStyle w:val="Heading4"/>
       </w:pPr>
-      <w:bookmarkStart w:id="33" w:name="header-n6728"/>
+      <w:bookmarkStart w:id="33" w:name="header-n550"/>
       <w:r>
         <w:t xml:space="preserve">/{endpoint}/domains : GET</w:t>
       </w:r>
@@ -8568,7 +8568,7 @@
       <w:pPr>
         <w:pStyle w:val="Heading4"/>
       </w:pPr>
-      <w:bookmarkStart w:id="34" w:name="header-n6798"/>
+      <w:bookmarkStart w:id="34" w:name="header-n620"/>
       <w:r>
         <w:t xml:space="preserve">/{endpoint}/domains : POST</w:t>
       </w:r>
@@ -9517,7 +9517,7 @@
       <w:pPr>
         <w:pStyle w:val="Heading4"/>
       </w:pPr>
-      <w:bookmarkStart w:id="35" w:name="header-n6865"/>
+      <w:bookmarkStart w:id="35" w:name="header-n687"/>
       <w:r>
         <w:t xml:space="preserve">/{endpoint}/domains/{uuid} : DELETE</w:t>
       </w:r>
@@ -9957,7 +9957,7 @@
       <w:pPr>
         <w:pStyle w:val="Heading3"/>
       </w:pPr>
-      <w:bookmarkStart w:id="36" w:name="header-n6914"/>
+      <w:bookmarkStart w:id="36" w:name="header-n736"/>
       <w:r>
         <w:t xml:space="preserve">Monitored sites</w:t>
       </w:r>
@@ -10015,7 +10015,7 @@
       <w:pPr>
         <w:pStyle w:val="Heading4"/>
       </w:pPr>
-      <w:bookmarkStart w:id="37" w:name="header-n6922"/>
+      <w:bookmarkStart w:id="37" w:name="header-n744"/>
       <w:r>
         <w:t xml:space="preserve">/{endpoint}/sites : GET</w:t>
       </w:r>
@@ -11208,7 +11208,7 @@
       <w:pPr>
         <w:pStyle w:val="Heading4"/>
       </w:pPr>
-      <w:bookmarkStart w:id="38" w:name="header-n6992"/>
+      <w:bookmarkStart w:id="38" w:name="header-n814"/>
       <w:r>
         <w:t xml:space="preserve">/{endpoint}/sites : POST</w:t>
       </w:r>
@@ -12157,7 +12157,7 @@
       <w:pPr>
         <w:pStyle w:val="Heading4"/>
       </w:pPr>
-      <w:bookmarkStart w:id="39" w:name="header-n7059"/>
+      <w:bookmarkStart w:id="39" w:name="header-n881"/>
       <w:r>
         <w:t xml:space="preserve">/{endpoint}/sites/{uuid} : DELETE</w:t>
       </w:r>
@@ -12597,7 +12597,7 @@
       <w:pPr>
         <w:pStyle w:val="Heading3"/>
       </w:pPr>
-      <w:bookmarkStart w:id="40" w:name="header-n7108"/>
+      <w:bookmarkStart w:id="40" w:name="header-n930"/>
       <w:r>
         <w:t xml:space="preserve">Canary nodes</w:t>
       </w:r>
@@ -12719,7 +12719,7 @@
       <w:pPr>
         <w:pStyle w:val="Heading4"/>
       </w:pPr>
-      <w:bookmarkStart w:id="41" w:name="header-n7124"/>
+      <w:bookmarkStart w:id="41" w:name="header-n946"/>
       <w:r>
         <w:t xml:space="preserve">/{endpoint}/canaries : GET</w:t>
       </w:r>
@@ -15105,7 +15105,7 @@
       <w:pPr>
         <w:pStyle w:val="Heading4"/>
       </w:pPr>
-      <w:bookmarkStart w:id="42" w:name="header-n7221"/>
+      <w:bookmarkStart w:id="42" w:name="header-n1043"/>
       <w:r>
         <w:t xml:space="preserve">/{endpoint}/canaries/{uuid}/{parameter} : GET</w:t>
       </w:r>
@@ -15890,7 +15890,7 @@
       <w:pPr>
         <w:pStyle w:val="Heading4"/>
       </w:pPr>
-      <w:bookmarkStart w:id="43" w:name="header-n7304"/>
+      <w:bookmarkStart w:id="43" w:name="header-n1126"/>
       <w:r>
         <w:t xml:space="preserve">/{endpoint}/canaries/{uuid}/{parameter} : POST</w:t>
       </w:r>
@@ -16675,7 +16675,7 @@
       <w:pPr>
         <w:pStyle w:val="Heading4"/>
       </w:pPr>
-      <w:bookmarkStart w:id="44" w:name="header-n7387"/>
+      <w:bookmarkStart w:id="44" w:name="header-n1209"/>
       <w:r>
         <w:t xml:space="preserve">/{endpoint}/canaries/{uuid}/{parameter} : DELETE</w:t>
       </w:r>
@@ -17202,7 +17202,7 @@
       <w:pPr>
         <w:pStyle w:val="Heading4"/>
       </w:pPr>
-      <w:bookmarkStart w:id="45" w:name="header-n7452"/>
+      <w:bookmarkStart w:id="45" w:name="header-n1274"/>
       <w:r>
         <w:t xml:space="preserve">/{endpoint}/canaries : POST</w:t>
       </w:r>
@@ -17376,6 +17376,26 @@
       </w:r>
       <w:r>
         <w:t xml:space="preserve">- 13 - 18 totally random characters</w:t>
+      </w:r>
+    </w:p>
+    <w:p>
+      <w:pPr>
+        <w:numPr>
+          <w:ilvl w:val="3"/>
+          <w:numId w:val="1280"/>
+        </w:numPr>
+      </w:pPr>
+      <w:r>
+        <w:rPr>
+          <w:rStyle w:val="VerbatimChar"/>
+        </w:rPr>
+        <w:t xml:space="preserve">trivial</w:t>
+      </w:r>
+      <w:r>
+        <w:t xml:space="preserve"> </w:t>
+      </w:r>
+      <w:r>
+        <w:t xml:space="preserve">- word + digit + digit(p=0.5)</w:t>
       </w:r>
     </w:p>
     <w:p>
@@ -18761,7 +18781,7 @@
       <w:pPr>
         <w:pStyle w:val="Heading4"/>
       </w:pPr>
-      <w:bookmarkStart w:id="46" w:name="header-n7530"/>
+      <w:bookmarkStart w:id="46" w:name="header-n1354"/>
       <w:r>
         <w:t xml:space="preserve">/{endpoint}/canaries/{uuid} : PUT</w:t>
       </w:r>
@@ -19417,7 +19437,7 @@
       <w:pPr>
         <w:pStyle w:val="Heading4"/>
       </w:pPr>
-      <w:bookmarkStart w:id="47" w:name="header-n7599"/>
+      <w:bookmarkStart w:id="47" w:name="header-n1423"/>
       <w:r>
         <w:t xml:space="preserve">/{endpoint}/canaries/{uuid} : DELETE</w:t>
       </w:r>
@@ -19857,7 +19877,7 @@
       <w:pPr>
         <w:pStyle w:val="Heading3"/>
       </w:pPr>
-      <w:bookmarkStart w:id="48" w:name="header-n7648"/>
+      <w:bookmarkStart w:id="48" w:name="header-n1472"/>
       <w:r>
         <w:t xml:space="preserve">Mail</w:t>
       </w:r>
@@ -19883,7 +19903,7 @@
       <w:pPr>
         <w:pStyle w:val="Heading4"/>
       </w:pPr>
-      <w:bookmarkStart w:id="49" w:name="header-n7652"/>
+      <w:bookmarkStart w:id="49" w:name="header-n1476"/>
       <w:r>
         <w:t xml:space="preserve">/{endpoint}/mail/{uuid} : GET</w:t>
       </w:r>

</xml_diff>

<commit_message>
added retrieving of testing canaries by experts
</commit_message>
<xml_diff>
--- a/API.docx
+++ b/API.docx
@@ -6,7 +6,7 @@
       <w:pPr>
         <w:pStyle w:val="Heading1"/>
       </w:pPr>
-      <w:bookmarkStart w:id="20" w:name="header-n0"/>
+      <w:bookmarkStart w:id="20" w:name="header-n7705"/>
       <w:r>
         <w:t xml:space="preserve">Canaries API</w:t>
       </w:r>
@@ -16,7 +16,7 @@
       <w:pPr>
         <w:pStyle w:val="Heading2"/>
       </w:pPr>
-      <w:bookmarkStart w:id="21" w:name="header-n2"/>
+      <w:bookmarkStart w:id="21" w:name="header-n7707"/>
       <w:r>
         <w:t xml:space="preserve">Endpoints</w:t>
       </w:r>
@@ -37,7 +37,7 @@
       <w:pPr>
         <w:pStyle w:val="Heading2"/>
       </w:pPr>
-      <w:bookmarkStart w:id="22" w:name="header-n6"/>
+      <w:bookmarkStart w:id="22" w:name="header-n7711"/>
       <w:r>
         <w:t xml:space="preserve">Routes</w:t>
       </w:r>
@@ -463,7 +463,7 @@
       <w:pPr>
         <w:pStyle w:val="Heading3"/>
       </w:pPr>
-      <w:bookmarkStart w:id="23" w:name="header-n65"/>
+      <w:bookmarkStart w:id="23" w:name="header-n7770"/>
       <w:r>
         <w:t xml:space="preserve">Auth</w:t>
       </w:r>
@@ -585,7 +585,7 @@
       <w:pPr>
         <w:pStyle w:val="Heading4"/>
       </w:pPr>
-      <w:bookmarkStart w:id="24" w:name="header-n81"/>
+      <w:bookmarkStart w:id="24" w:name="header-n7786"/>
       <w:r>
         <w:t xml:space="preserve">/{endpoint}/auth/login : POST</w:t>
       </w:r>
@@ -1514,7 +1514,7 @@
       <w:pPr>
         <w:pStyle w:val="Heading4"/>
       </w:pPr>
-      <w:bookmarkStart w:id="25" w:name="header-n149"/>
+      <w:bookmarkStart w:id="25" w:name="header-n7854"/>
       <w:r>
         <w:t xml:space="preserve">/{endpoint}/auth/logout : GET</w:t>
       </w:r>
@@ -1611,7 +1611,7 @@
       <w:pPr>
         <w:pStyle w:val="Heading4"/>
       </w:pPr>
-      <w:bookmarkStart w:id="26" w:name="header-n171"/>
+      <w:bookmarkStart w:id="26" w:name="header-n7876"/>
       <w:r>
         <w:t xml:space="preserve">/{endpoint}/auth/users : GET</w:t>
       </w:r>
@@ -3110,7 +3110,7 @@
       <w:pPr>
         <w:pStyle w:val="Heading4"/>
       </w:pPr>
-      <w:bookmarkStart w:id="27" w:name="header-n241"/>
+      <w:bookmarkStart w:id="27" w:name="header-n7946"/>
       <w:r>
         <w:t xml:space="preserve">/{endpoint}/auth/users/{uuid} : GET</w:t>
       </w:r>
@@ -4056,7 +4056,7 @@
       <w:pPr>
         <w:pStyle w:val="Heading4"/>
       </w:pPr>
-      <w:bookmarkStart w:id="28" w:name="header-n307"/>
+      <w:bookmarkStart w:id="28" w:name="header-n8012"/>
       <w:r>
         <w:t xml:space="preserve">/{endpoint}/auth/users : POST</w:t>
       </w:r>
@@ -5436,7 +5436,7 @@
       <w:pPr>
         <w:pStyle w:val="Heading4"/>
       </w:pPr>
-      <w:bookmarkStart w:id="29" w:name="header-n376"/>
+      <w:bookmarkStart w:id="29" w:name="header-n8081"/>
       <w:r>
         <w:t xml:space="preserve">/{endpoint}/auth/users/{uuid} : PUT</w:t>
       </w:r>
@@ -6304,7 +6304,7 @@
       <w:pPr>
         <w:pStyle w:val="Heading4"/>
       </w:pPr>
-      <w:bookmarkStart w:id="30" w:name="header-n441"/>
+      <w:bookmarkStart w:id="30" w:name="header-n8146"/>
       <w:r>
         <w:t xml:space="preserve">/{endpoint}/auth/users/{uuid} : DELETE</w:t>
       </w:r>
@@ -6737,7 +6737,7 @@
       <w:pPr>
         <w:pStyle w:val="Heading4"/>
       </w:pPr>
-      <w:bookmarkStart w:id="31" w:name="header-n489"/>
+      <w:bookmarkStart w:id="31" w:name="header-n8194"/>
       <w:r>
         <w:t xml:space="preserve">/{endpoint}/auth/refresh_token : GET</w:t>
       </w:r>
@@ -7317,7 +7317,7 @@
       <w:pPr>
         <w:pStyle w:val="Heading3"/>
       </w:pPr>
-      <w:bookmarkStart w:id="32" w:name="header-n542"/>
+      <w:bookmarkStart w:id="32" w:name="header-n8247"/>
       <w:r>
         <w:t xml:space="preserve">Domains</w:t>
       </w:r>
@@ -7375,7 +7375,7 @@
       <w:pPr>
         <w:pStyle w:val="Heading4"/>
       </w:pPr>
-      <w:bookmarkStart w:id="33" w:name="header-n550"/>
+      <w:bookmarkStart w:id="33" w:name="header-n8255"/>
       <w:r>
         <w:t xml:space="preserve">/{endpoint}/domains : GET</w:t>
       </w:r>
@@ -8568,7 +8568,7 @@
       <w:pPr>
         <w:pStyle w:val="Heading4"/>
       </w:pPr>
-      <w:bookmarkStart w:id="34" w:name="header-n620"/>
+      <w:bookmarkStart w:id="34" w:name="header-n8325"/>
       <w:r>
         <w:t xml:space="preserve">/{endpoint}/domains : POST</w:t>
       </w:r>
@@ -9517,7 +9517,7 @@
       <w:pPr>
         <w:pStyle w:val="Heading4"/>
       </w:pPr>
-      <w:bookmarkStart w:id="35" w:name="header-n687"/>
+      <w:bookmarkStart w:id="35" w:name="header-n8392"/>
       <w:r>
         <w:t xml:space="preserve">/{endpoint}/domains/{uuid} : DELETE</w:t>
       </w:r>
@@ -9957,7 +9957,7 @@
       <w:pPr>
         <w:pStyle w:val="Heading3"/>
       </w:pPr>
-      <w:bookmarkStart w:id="36" w:name="header-n736"/>
+      <w:bookmarkStart w:id="36" w:name="header-n8441"/>
       <w:r>
         <w:t xml:space="preserve">Monitored sites</w:t>
       </w:r>
@@ -10015,7 +10015,7 @@
       <w:pPr>
         <w:pStyle w:val="Heading4"/>
       </w:pPr>
-      <w:bookmarkStart w:id="37" w:name="header-n744"/>
+      <w:bookmarkStart w:id="37" w:name="header-n8449"/>
       <w:r>
         <w:t xml:space="preserve">/{endpoint}/sites : GET</w:t>
       </w:r>
@@ -11208,7 +11208,7 @@
       <w:pPr>
         <w:pStyle w:val="Heading4"/>
       </w:pPr>
-      <w:bookmarkStart w:id="38" w:name="header-n814"/>
+      <w:bookmarkStart w:id="38" w:name="header-n8519"/>
       <w:r>
         <w:t xml:space="preserve">/{endpoint}/sites : POST</w:t>
       </w:r>
@@ -12157,7 +12157,7 @@
       <w:pPr>
         <w:pStyle w:val="Heading4"/>
       </w:pPr>
-      <w:bookmarkStart w:id="39" w:name="header-n881"/>
+      <w:bookmarkStart w:id="39" w:name="header-n8586"/>
       <w:r>
         <w:t xml:space="preserve">/{endpoint}/sites/{uuid} : DELETE</w:t>
       </w:r>
@@ -12597,7 +12597,7 @@
       <w:pPr>
         <w:pStyle w:val="Heading3"/>
       </w:pPr>
-      <w:bookmarkStart w:id="40" w:name="header-n930"/>
+      <w:bookmarkStart w:id="40" w:name="header-n8635"/>
       <w:r>
         <w:t xml:space="preserve">Canary nodes</w:t>
       </w:r>
@@ -12719,7 +12719,7 @@
       <w:pPr>
         <w:pStyle w:val="Heading4"/>
       </w:pPr>
-      <w:bookmarkStart w:id="41" w:name="header-n946"/>
+      <w:bookmarkStart w:id="41" w:name="header-n8651"/>
       <w:r>
         <w:t xml:space="preserve">/{endpoint}/canaries : GET</w:t>
       </w:r>
@@ -12733,7 +12733,52 @@
         </w:numPr>
       </w:pPr>
       <w:r>
-        <w:t xml:space="preserve">description: Prints all canary nodes available to the user. If uuid or email parameters are specified, then only detail of that canary will be returned.</w:t>
+        <w:t xml:space="preserve">description: Prints all canary nodes available to the user. Account with</w:t>
+      </w:r>
+      <w:r>
+        <w:t xml:space="preserve"> </w:t>
+      </w:r>
+      <w:r>
+        <w:rPr>
+          <w:rStyle w:val="VerbatimChar"/>
+        </w:rPr>
+        <w:t xml:space="preserve">expert</w:t>
+      </w:r>
+      <w:r>
+        <w:t xml:space="preserve"> </w:t>
+      </w:r>
+      <w:r>
+        <w:t xml:space="preserve">permission will get all canaries that have</w:t>
+      </w:r>
+      <w:r>
+        <w:t xml:space="preserve"> </w:t>
+      </w:r>
+      <w:r>
+        <w:rPr>
+          <w:b/>
+        </w:rPr>
+        <w:t xml:space="preserve">testing</w:t>
+      </w:r>
+      <w:r>
+        <w:t xml:space="preserve"> </w:t>
+      </w:r>
+      <w:r>
+        <w:t xml:space="preserve">parameter set to true, and account with</w:t>
+      </w:r>
+      <w:r>
+        <w:t xml:space="preserve"> </w:t>
+      </w:r>
+      <w:r>
+        <w:rPr>
+          <w:rStyle w:val="VerbatimChar"/>
+        </w:rPr>
+        <w:t xml:space="preserve">admin</w:t>
+      </w:r>
+      <w:r>
+        <w:t xml:space="preserve"> </w:t>
+      </w:r>
+      <w:r>
+        <w:t xml:space="preserve">permission will get all canaries. If uuid or email parameters are specified, then only detail of that canary will be returned.</w:t>
       </w:r>
     </w:p>
     <w:p>
@@ -15105,7 +15150,7 @@
       <w:pPr>
         <w:pStyle w:val="Heading4"/>
       </w:pPr>
-      <w:bookmarkStart w:id="42" w:name="header-n1043"/>
+      <w:bookmarkStart w:id="42" w:name="header-n8748"/>
       <w:r>
         <w:t xml:space="preserve">/{endpoint}/canaries/{uuid}/{parameter} : GET</w:t>
       </w:r>
@@ -15890,7 +15935,7 @@
       <w:pPr>
         <w:pStyle w:val="Heading4"/>
       </w:pPr>
-      <w:bookmarkStart w:id="43" w:name="header-n1126"/>
+      <w:bookmarkStart w:id="43" w:name="header-n8831"/>
       <w:r>
         <w:t xml:space="preserve">/{endpoint}/canaries/{uuid}/{parameter} : POST</w:t>
       </w:r>
@@ -16675,7 +16720,7 @@
       <w:pPr>
         <w:pStyle w:val="Heading4"/>
       </w:pPr>
-      <w:bookmarkStart w:id="44" w:name="header-n1209"/>
+      <w:bookmarkStart w:id="44" w:name="header-n8914"/>
       <w:r>
         <w:t xml:space="preserve">/{endpoint}/canaries/{uuid}/{parameter} : DELETE</w:t>
       </w:r>
@@ -17202,7 +17247,7 @@
       <w:pPr>
         <w:pStyle w:val="Heading4"/>
       </w:pPr>
-      <w:bookmarkStart w:id="45" w:name="header-n1274"/>
+      <w:bookmarkStart w:id="45" w:name="header-n8979"/>
       <w:r>
         <w:t xml:space="preserve">/{endpoint}/canaries : POST</w:t>
       </w:r>
@@ -18781,7 +18826,7 @@
       <w:pPr>
         <w:pStyle w:val="Heading4"/>
       </w:pPr>
-      <w:bookmarkStart w:id="46" w:name="header-n1354"/>
+      <w:bookmarkStart w:id="46" w:name="header-n9059"/>
       <w:r>
         <w:t xml:space="preserve">/{endpoint}/canaries/{uuid} : PUT</w:t>
       </w:r>
@@ -19437,7 +19482,7 @@
       <w:pPr>
         <w:pStyle w:val="Heading4"/>
       </w:pPr>
-      <w:bookmarkStart w:id="47" w:name="header-n1423"/>
+      <w:bookmarkStart w:id="47" w:name="header-n9128"/>
       <w:r>
         <w:t xml:space="preserve">/{endpoint}/canaries/{uuid} : DELETE</w:t>
       </w:r>
@@ -19877,7 +19922,7 @@
       <w:pPr>
         <w:pStyle w:val="Heading3"/>
       </w:pPr>
-      <w:bookmarkStart w:id="48" w:name="header-n1472"/>
+      <w:bookmarkStart w:id="48" w:name="header-n9177"/>
       <w:r>
         <w:t xml:space="preserve">Mail</w:t>
       </w:r>
@@ -19903,7 +19948,7 @@
       <w:pPr>
         <w:pStyle w:val="Heading4"/>
       </w:pPr>
-      <w:bookmarkStart w:id="49" w:name="header-n1476"/>
+      <w:bookmarkStart w:id="49" w:name="header-n9181"/>
       <w:r>
         <w:t xml:space="preserve">/{endpoint}/mail/{uuid} : GET</w:t>
       </w:r>

</xml_diff>